<commit_message>
Se agrega modelo de caja, herencia y especifidad y orden de selectores
</commit_message>
<xml_diff>
--- a/clasesCSS/notasCSS.docx
+++ b/clasesCSS/notasCSS.docx
@@ -2525,6 +2525,9 @@
     </w:p>
     <w:p>
       <w:r>
+        <w:rPr>
+          <w:noProof/>
+        </w:rPr>
         <w:drawing>
           <wp:inline distT="0" distB="0" distL="0" distR="0" wp14:anchorId="4ED7B362" wp14:editId="4409893F">
             <wp:extent cx="5182323" cy="1362265"/>
@@ -5160,6 +5163,1400 @@
       </w:r>
     </w:p>
     <w:p/>
+    <w:p/>
+    <w:p>
+      <w:pPr>
+        <w:rPr>
+          <w:b/>
+          <w:bCs/>
+        </w:rPr>
+      </w:pPr>
+      <w:r>
+        <w:rPr>
+          <w:b/>
+          <w:bCs/>
+        </w:rPr>
+        <w:lastRenderedPageBreak/>
+        <w:t>ANATOMIA DE UNA REGLA DE CSS</w:t>
+      </w:r>
+    </w:p>
+    <w:p>
+      <w:pPr>
+        <w:rPr>
+          <w:b/>
+          <w:bCs/>
+        </w:rPr>
+      </w:pPr>
+      <w:r>
+        <w:rPr>
+          <w:b/>
+          <w:bCs/>
+          <w:noProof/>
+        </w:rPr>
+        <w:drawing>
+          <wp:inline distT="0" distB="0" distL="0" distR="0" wp14:anchorId="69622562" wp14:editId="75410BAC">
+            <wp:extent cx="4191585" cy="2534004"/>
+            <wp:effectExtent l="0" t="0" r="0" b="0"/>
+            <wp:docPr id="3" name="Imagen 3" descr="Interfaz de usuario gráfica&#10;&#10;Descripción generada automáticamente con confianza media"/>
+            <wp:cNvGraphicFramePr>
+              <a:graphicFrameLocks xmlns:a="http://schemas.openxmlformats.org/drawingml/2006/main" noChangeAspect="1"/>
+            </wp:cNvGraphicFramePr>
+            <a:graphic xmlns:a="http://schemas.openxmlformats.org/drawingml/2006/main">
+              <a:graphicData uri="http://schemas.openxmlformats.org/drawingml/2006/picture">
+                <pic:pic xmlns:pic="http://schemas.openxmlformats.org/drawingml/2006/picture">
+                  <pic:nvPicPr>
+                    <pic:cNvPr id="3" name="Imagen 3" descr="Interfaz de usuario gráfica&#10;&#10;Descripción generada automáticamente con confianza media"/>
+                    <pic:cNvPicPr/>
+                  </pic:nvPicPr>
+                  <pic:blipFill>
+                    <a:blip r:embed="rId15"/>
+                    <a:stretch>
+                      <a:fillRect/>
+                    </a:stretch>
+                  </pic:blipFill>
+                  <pic:spPr>
+                    <a:xfrm>
+                      <a:off x="0" y="0"/>
+                      <a:ext cx="4191585" cy="2534004"/>
+                    </a:xfrm>
+                    <a:prstGeom prst="rect">
+                      <a:avLst/>
+                    </a:prstGeom>
+                  </pic:spPr>
+                </pic:pic>
+              </a:graphicData>
+            </a:graphic>
+          </wp:inline>
+        </w:drawing>
+      </w:r>
+    </w:p>
+    <w:p>
+      <w:pPr>
+        <w:rPr>
+          <w:b/>
+          <w:bCs/>
+        </w:rPr>
+      </w:pPr>
+    </w:p>
+    <w:p>
+      <w:pPr>
+        <w:rPr>
+          <w:b/>
+          <w:bCs/>
+        </w:rPr>
+      </w:pPr>
+      <w:r>
+        <w:rPr>
+          <w:b/>
+          <w:bCs/>
+        </w:rPr>
+        <w:t>MODELO DE CAJA</w:t>
+      </w:r>
+    </w:p>
+    <w:p>
+      <w:pPr>
+        <w:rPr>
+          <w:b/>
+          <w:bCs/>
+        </w:rPr>
+      </w:pPr>
+      <w:r>
+        <w:rPr>
+          <w:b/>
+          <w:bCs/>
+          <w:noProof/>
+        </w:rPr>
+        <w:drawing>
+          <wp:inline distT="0" distB="0" distL="0" distR="0" wp14:anchorId="4ECE745B" wp14:editId="6152A16C">
+            <wp:extent cx="5191850" cy="2648320"/>
+            <wp:effectExtent l="0" t="0" r="8890" b="0"/>
+            <wp:docPr id="4" name="Imagen 4" descr="Interfaz de usuario gráfica&#10;&#10;Descripción generada automáticamente"/>
+            <wp:cNvGraphicFramePr>
+              <a:graphicFrameLocks xmlns:a="http://schemas.openxmlformats.org/drawingml/2006/main" noChangeAspect="1"/>
+            </wp:cNvGraphicFramePr>
+            <a:graphic xmlns:a="http://schemas.openxmlformats.org/drawingml/2006/main">
+              <a:graphicData uri="http://schemas.openxmlformats.org/drawingml/2006/picture">
+                <pic:pic xmlns:pic="http://schemas.openxmlformats.org/drawingml/2006/picture">
+                  <pic:nvPicPr>
+                    <pic:cNvPr id="4" name="Imagen 4" descr="Interfaz de usuario gráfica&#10;&#10;Descripción generada automáticamente"/>
+                    <pic:cNvPicPr/>
+                  </pic:nvPicPr>
+                  <pic:blipFill>
+                    <a:blip r:embed="rId16"/>
+                    <a:stretch>
+                      <a:fillRect/>
+                    </a:stretch>
+                  </pic:blipFill>
+                  <pic:spPr>
+                    <a:xfrm>
+                      <a:off x="0" y="0"/>
+                      <a:ext cx="5191850" cy="2648320"/>
+                    </a:xfrm>
+                    <a:prstGeom prst="rect">
+                      <a:avLst/>
+                    </a:prstGeom>
+                  </pic:spPr>
+                </pic:pic>
+              </a:graphicData>
+            </a:graphic>
+          </wp:inline>
+        </w:drawing>
+      </w:r>
+    </w:p>
+    <w:p>
+      <w:r>
+        <w:t>En la web los elementos se piensan en forma de rectángulos. A esto se le conoce como Modelo de caja.</w:t>
+      </w:r>
+    </w:p>
+    <w:p>
+      <w:pPr>
+        <w:rPr>
+          <w:b/>
+          <w:bCs/>
+        </w:rPr>
+      </w:pPr>
+      <w:proofErr w:type="spellStart"/>
+      <w:r>
+        <w:rPr>
+          <w:b/>
+          <w:bCs/>
+        </w:rPr>
+        <w:t>Margin</w:t>
+      </w:r>
+      <w:proofErr w:type="spellEnd"/>
+    </w:p>
+    <w:p>
+      <w:r>
+        <w:t>Espacio que hay del borde de la caja hacia afuera. Visualmente, permite separar a la caja de elementos externos.</w:t>
+      </w:r>
+    </w:p>
+    <w:p>
+      <w:pPr>
+        <w:rPr>
+          <w:b/>
+          <w:bCs/>
+        </w:rPr>
+      </w:pPr>
+      <w:proofErr w:type="spellStart"/>
+      <w:r>
+        <w:rPr>
+          <w:b/>
+          <w:bCs/>
+        </w:rPr>
+        <w:t>Padding</w:t>
+      </w:r>
+      <w:proofErr w:type="spellEnd"/>
+    </w:p>
+    <w:p>
+      <w:r>
+        <w:t>Espacio que hay del borde de la caja hacia adentro. Visualmente, permite separar a la caja de elementos internos.</w:t>
+      </w:r>
+    </w:p>
+    <w:p>
+      <w:pPr>
+        <w:rPr>
+          <w:b/>
+          <w:bCs/>
+        </w:rPr>
+      </w:pPr>
+      <w:proofErr w:type="spellStart"/>
+      <w:r>
+        <w:rPr>
+          <w:b/>
+          <w:bCs/>
+        </w:rPr>
+        <w:lastRenderedPageBreak/>
+        <w:t>Border</w:t>
+      </w:r>
+      <w:proofErr w:type="spellEnd"/>
+    </w:p>
+    <w:p>
+      <w:r>
+        <w:t>Es el borde de la caja. Por defecto, a partir de ahí medimos las distancias de nuestra caja con elementos internos o externos.</w:t>
+      </w:r>
+    </w:p>
+    <w:p>
+      <w:r>
+        <w:drawing>
+          <wp:inline distT="0" distB="0" distL="0" distR="0" wp14:anchorId="38289F21" wp14:editId="0CC5E1BA">
+            <wp:extent cx="5612130" cy="2783205"/>
+            <wp:effectExtent l="0" t="0" r="7620" b="0"/>
+            <wp:docPr id="5" name="Imagen 5" descr="Imagen que contiene Código QR&#10;&#10;Descripción generada automáticamente"/>
+            <wp:cNvGraphicFramePr>
+              <a:graphicFrameLocks xmlns:a="http://schemas.openxmlformats.org/drawingml/2006/main" noChangeAspect="1"/>
+            </wp:cNvGraphicFramePr>
+            <a:graphic xmlns:a="http://schemas.openxmlformats.org/drawingml/2006/main">
+              <a:graphicData uri="http://schemas.openxmlformats.org/drawingml/2006/picture">
+                <pic:pic xmlns:pic="http://schemas.openxmlformats.org/drawingml/2006/picture">
+                  <pic:nvPicPr>
+                    <pic:cNvPr id="5" name="Imagen 5" descr="Imagen que contiene Código QR&#10;&#10;Descripción generada automáticamente"/>
+                    <pic:cNvPicPr/>
+                  </pic:nvPicPr>
+                  <pic:blipFill>
+                    <a:blip r:embed="rId17"/>
+                    <a:stretch>
+                      <a:fillRect/>
+                    </a:stretch>
+                  </pic:blipFill>
+                  <pic:spPr>
+                    <a:xfrm>
+                      <a:off x="0" y="0"/>
+                      <a:ext cx="5612130" cy="2783205"/>
+                    </a:xfrm>
+                    <a:prstGeom prst="rect">
+                      <a:avLst/>
+                    </a:prstGeom>
+                  </pic:spPr>
+                </pic:pic>
+              </a:graphicData>
+            </a:graphic>
+          </wp:inline>
+        </w:drawing>
+      </w:r>
+    </w:p>
+    <w:p/>
+    <w:p>
+      <w:pPr>
+        <w:rPr>
+          <w:b/>
+          <w:bCs/>
+        </w:rPr>
+      </w:pPr>
+      <w:proofErr w:type="spellStart"/>
+      <w:r>
+        <w:rPr>
+          <w:b/>
+          <w:bCs/>
+        </w:rPr>
+        <w:t>Width</w:t>
+      </w:r>
+      <w:proofErr w:type="spellEnd"/>
+    </w:p>
+    <w:p>
+      <w:r>
+        <w:t>Largo del contenido</w:t>
+      </w:r>
+    </w:p>
+    <w:p>
+      <w:pPr>
+        <w:rPr>
+          <w:b/>
+          <w:bCs/>
+        </w:rPr>
+      </w:pPr>
+      <w:proofErr w:type="spellStart"/>
+      <w:r>
+        <w:rPr>
+          <w:b/>
+          <w:bCs/>
+        </w:rPr>
+        <w:t>Height</w:t>
+      </w:r>
+      <w:proofErr w:type="spellEnd"/>
+    </w:p>
+    <w:p>
+      <w:r>
+        <w:t>Alto</w:t>
+      </w:r>
+      <w:r>
+        <w:t xml:space="preserve"> del contenido</w:t>
+      </w:r>
+    </w:p>
+    <w:p>
+      <w:pPr>
+        <w:rPr>
+          <w:b/>
+          <w:bCs/>
+        </w:rPr>
+      </w:pPr>
+    </w:p>
+    <w:p>
+      <w:pPr>
+        <w:rPr>
+          <w:b/>
+          <w:bCs/>
+        </w:rPr>
+      </w:pPr>
+      <w:r>
+        <w:rPr>
+          <w:b/>
+          <w:bCs/>
+        </w:rPr>
+        <w:t>HERENCIA</w:t>
+      </w:r>
+    </w:p>
+    <w:p>
+      <w:pPr>
+        <w:shd w:val="clear" w:color="auto" w:fill="24385B"/>
+        <w:spacing w:after="0" w:line="240" w:lineRule="auto"/>
+        <w:rPr>
+          <w:rFonts w:ascii="Arial" w:eastAsia="Times New Roman" w:hAnsi="Arial" w:cs="Arial"/>
+          <w:color w:val="EFF3F8"/>
+          <w:sz w:val="21"/>
+          <w:szCs w:val="21"/>
+          <w:lang w:eastAsia="es-CO"/>
+        </w:rPr>
+      </w:pPr>
+      <w:proofErr w:type="spellStart"/>
+      <w:r>
+        <w:rPr>
+          <w:rFonts w:ascii="Arial" w:eastAsia="Times New Roman" w:hAnsi="Arial" w:cs="Arial"/>
+          <w:b/>
+          <w:bCs/>
+          <w:color w:val="EFF3F8"/>
+          <w:sz w:val="21"/>
+          <w:szCs w:val="21"/>
+          <w:lang w:eastAsia="es-CO"/>
+        </w:rPr>
+        <w:t>Inherit</w:t>
+      </w:r>
+      <w:proofErr w:type="spellEnd"/>
+      <w:r>
+        <w:rPr>
+          <w:rFonts w:ascii="Arial" w:eastAsia="Times New Roman" w:hAnsi="Arial" w:cs="Arial"/>
+          <w:color w:val="EFF3F8"/>
+          <w:sz w:val="21"/>
+          <w:szCs w:val="21"/>
+          <w:lang w:eastAsia="es-CO"/>
+        </w:rPr>
+        <w:t>. Este es un valor por medio de una </w:t>
+      </w:r>
+      <w:proofErr w:type="spellStart"/>
+      <w:r>
+        <w:rPr>
+          <w:rFonts w:ascii="Arial" w:eastAsia="Times New Roman" w:hAnsi="Arial" w:cs="Arial"/>
+          <w:i/>
+          <w:iCs/>
+          <w:color w:val="EFF3F8"/>
+          <w:sz w:val="21"/>
+          <w:szCs w:val="21"/>
+          <w:lang w:eastAsia="es-CO"/>
+        </w:rPr>
+        <w:t>keyword</w:t>
+      </w:r>
+      <w:proofErr w:type="spellEnd"/>
+      <w:r>
+        <w:rPr>
+          <w:rFonts w:ascii="Arial" w:eastAsia="Times New Roman" w:hAnsi="Arial" w:cs="Arial"/>
+          <w:color w:val="EFF3F8"/>
+          <w:sz w:val="21"/>
+          <w:szCs w:val="21"/>
+          <w:lang w:eastAsia="es-CO"/>
+        </w:rPr>
+        <w:t> que especifica que, a la propiedad que se la apliquemos debe de heredar los valores de su elemento padre. Podemos decir que la palabra </w:t>
+      </w:r>
+      <w:proofErr w:type="spellStart"/>
+      <w:r>
+        <w:rPr>
+          <w:rFonts w:ascii="Arial" w:eastAsia="Times New Roman" w:hAnsi="Arial" w:cs="Arial"/>
+          <w:b/>
+          <w:bCs/>
+          <w:color w:val="EFF3F8"/>
+          <w:sz w:val="21"/>
+          <w:szCs w:val="21"/>
+          <w:lang w:eastAsia="es-CO"/>
+        </w:rPr>
+        <w:t>Inherit</w:t>
+      </w:r>
+      <w:proofErr w:type="spellEnd"/>
+      <w:r>
+        <w:rPr>
+          <w:rFonts w:ascii="Arial" w:eastAsia="Times New Roman" w:hAnsi="Arial" w:cs="Arial"/>
+          <w:color w:val="EFF3F8"/>
+          <w:sz w:val="21"/>
+          <w:szCs w:val="21"/>
+          <w:lang w:eastAsia="es-CO"/>
+        </w:rPr>
+        <w:t> significa “</w:t>
+      </w:r>
+      <w:r>
+        <w:rPr>
+          <w:rFonts w:ascii="Arial" w:eastAsia="Times New Roman" w:hAnsi="Arial" w:cs="Arial"/>
+          <w:i/>
+          <w:iCs/>
+          <w:color w:val="EFF3F8"/>
+          <w:sz w:val="21"/>
+          <w:szCs w:val="21"/>
+          <w:lang w:eastAsia="es-CO"/>
+        </w:rPr>
+        <w:t>Usa el valor de mi padre</w:t>
+      </w:r>
+      <w:r>
+        <w:rPr>
+          <w:rFonts w:ascii="Arial" w:eastAsia="Times New Roman" w:hAnsi="Arial" w:cs="Arial"/>
+          <w:color w:val="EFF3F8"/>
+          <w:sz w:val="21"/>
+          <w:szCs w:val="21"/>
+          <w:lang w:eastAsia="es-CO"/>
+        </w:rPr>
+        <w:t xml:space="preserve">”, si el elemento padre no tiene definido dicho valor el navegador seguirá el DOM hasta que encuentre un elemento superior que lo contenga, y en </w:t>
+      </w:r>
+      <w:proofErr w:type="spellStart"/>
+      <w:r>
+        <w:rPr>
+          <w:rFonts w:ascii="Arial" w:eastAsia="Times New Roman" w:hAnsi="Arial" w:cs="Arial"/>
+          <w:color w:val="EFF3F8"/>
+          <w:sz w:val="21"/>
+          <w:szCs w:val="21"/>
+          <w:lang w:eastAsia="es-CO"/>
+        </w:rPr>
+        <w:t>ultima</w:t>
+      </w:r>
+      <w:proofErr w:type="spellEnd"/>
+      <w:r>
+        <w:rPr>
+          <w:rFonts w:ascii="Arial" w:eastAsia="Times New Roman" w:hAnsi="Arial" w:cs="Arial"/>
+          <w:color w:val="EFF3F8"/>
+          <w:sz w:val="21"/>
+          <w:szCs w:val="21"/>
+          <w:lang w:eastAsia="es-CO"/>
+        </w:rPr>
+        <w:t xml:space="preserve"> instancia de no tenerlo ningún elemento superior se </w:t>
+      </w:r>
+      <w:proofErr w:type="gramStart"/>
+      <w:r>
+        <w:rPr>
+          <w:rFonts w:ascii="Arial" w:eastAsia="Times New Roman" w:hAnsi="Arial" w:cs="Arial"/>
+          <w:color w:val="EFF3F8"/>
+          <w:sz w:val="21"/>
+          <w:szCs w:val="21"/>
+          <w:lang w:eastAsia="es-CO"/>
+        </w:rPr>
+        <w:t>aplicara</w:t>
+      </w:r>
+      <w:proofErr w:type="gramEnd"/>
+      <w:r>
+        <w:rPr>
+          <w:rFonts w:ascii="Arial" w:eastAsia="Times New Roman" w:hAnsi="Arial" w:cs="Arial"/>
+          <w:color w:val="EFF3F8"/>
+          <w:sz w:val="21"/>
+          <w:szCs w:val="21"/>
+          <w:lang w:eastAsia="es-CO"/>
+        </w:rPr>
+        <w:t xml:space="preserve"> el valor por defecto.</w:t>
+      </w:r>
+    </w:p>
+    <w:p>
+      <w:pPr>
+        <w:shd w:val="clear" w:color="auto" w:fill="24385B"/>
+        <w:spacing w:after="0" w:line="240" w:lineRule="auto"/>
+        <w:rPr>
+          <w:rFonts w:ascii="Arial" w:eastAsia="Times New Roman" w:hAnsi="Arial" w:cs="Arial"/>
+          <w:color w:val="EFF3F8"/>
+          <w:sz w:val="21"/>
+          <w:szCs w:val="21"/>
+          <w:lang w:eastAsia="es-CO"/>
+        </w:rPr>
+      </w:pPr>
+      <w:proofErr w:type="spellStart"/>
+      <w:r>
+        <w:rPr>
+          <w:rFonts w:ascii="Arial" w:eastAsia="Times New Roman" w:hAnsi="Arial" w:cs="Arial"/>
+          <w:b/>
+          <w:bCs/>
+          <w:color w:val="EFF3F8"/>
+          <w:sz w:val="21"/>
+          <w:szCs w:val="21"/>
+          <w:lang w:eastAsia="es-CO"/>
+        </w:rPr>
+        <w:t>Initial</w:t>
+      </w:r>
+      <w:proofErr w:type="spellEnd"/>
+      <w:r>
+        <w:rPr>
+          <w:rFonts w:ascii="Arial" w:eastAsia="Times New Roman" w:hAnsi="Arial" w:cs="Arial"/>
+          <w:color w:val="EFF3F8"/>
+          <w:sz w:val="21"/>
+          <w:szCs w:val="21"/>
+          <w:lang w:eastAsia="es-CO"/>
+        </w:rPr>
+        <w:t>. Este valor pertenece a la especificación CSS3 y cuando aplicamos a una propiedad el valor </w:t>
+      </w:r>
+      <w:proofErr w:type="spellStart"/>
+      <w:r>
+        <w:rPr>
+          <w:rFonts w:ascii="Arial" w:eastAsia="Times New Roman" w:hAnsi="Arial" w:cs="Arial"/>
+          <w:i/>
+          <w:iCs/>
+          <w:color w:val="EFF3F8"/>
+          <w:sz w:val="21"/>
+          <w:szCs w:val="21"/>
+          <w:lang w:eastAsia="es-CO"/>
+        </w:rPr>
+        <w:t>initial</w:t>
+      </w:r>
+      <w:proofErr w:type="spellEnd"/>
+      <w:r>
+        <w:rPr>
+          <w:rFonts w:ascii="Arial" w:eastAsia="Times New Roman" w:hAnsi="Arial" w:cs="Arial"/>
+          <w:color w:val="EFF3F8"/>
+          <w:sz w:val="21"/>
+          <w:szCs w:val="21"/>
+          <w:lang w:eastAsia="es-CO"/>
+        </w:rPr>
+        <w:t> estamos dando el valor inicial y predefinido por el navegador en cuestión.</w:t>
+      </w:r>
+    </w:p>
+    <w:p>
+      <w:pPr>
+        <w:shd w:val="clear" w:color="auto" w:fill="24385B"/>
+        <w:spacing w:after="0" w:line="240" w:lineRule="auto"/>
+        <w:rPr>
+          <w:rFonts w:ascii="Arial" w:eastAsia="Times New Roman" w:hAnsi="Arial" w:cs="Arial"/>
+          <w:color w:val="EFF3F8"/>
+          <w:sz w:val="21"/>
+          <w:szCs w:val="21"/>
+          <w:lang w:eastAsia="es-CO"/>
+        </w:rPr>
+      </w:pPr>
+      <w:proofErr w:type="spellStart"/>
+      <w:r>
+        <w:rPr>
+          <w:rFonts w:ascii="Arial" w:eastAsia="Times New Roman" w:hAnsi="Arial" w:cs="Arial"/>
+          <w:b/>
+          <w:bCs/>
+          <w:color w:val="EFF3F8"/>
+          <w:sz w:val="21"/>
+          <w:szCs w:val="21"/>
+          <w:lang w:eastAsia="es-CO"/>
+        </w:rPr>
+        <w:t>Upset</w:t>
+      </w:r>
+      <w:proofErr w:type="spellEnd"/>
+      <w:r>
+        <w:rPr>
+          <w:rFonts w:ascii="Arial" w:eastAsia="Times New Roman" w:hAnsi="Arial" w:cs="Arial"/>
+          <w:color w:val="EFF3F8"/>
+          <w:sz w:val="21"/>
+          <w:szCs w:val="21"/>
+          <w:lang w:eastAsia="es-CO"/>
+        </w:rPr>
+        <w:t>. Este valor </w:t>
+      </w:r>
+      <w:proofErr w:type="spellStart"/>
+      <w:r>
+        <w:rPr>
+          <w:rFonts w:ascii="Arial" w:eastAsia="Times New Roman" w:hAnsi="Arial" w:cs="Arial"/>
+          <w:i/>
+          <w:iCs/>
+          <w:color w:val="EFF3F8"/>
+          <w:sz w:val="21"/>
+          <w:szCs w:val="21"/>
+          <w:lang w:eastAsia="es-CO"/>
+        </w:rPr>
+        <w:t>unset</w:t>
+      </w:r>
+      <w:proofErr w:type="spellEnd"/>
+      <w:r>
+        <w:rPr>
+          <w:rFonts w:ascii="Arial" w:eastAsia="Times New Roman" w:hAnsi="Arial" w:cs="Arial"/>
+          <w:color w:val="EFF3F8"/>
+          <w:sz w:val="21"/>
+          <w:szCs w:val="21"/>
+          <w:lang w:eastAsia="es-CO"/>
+        </w:rPr>
+        <w:t> es una combinación entre </w:t>
+      </w:r>
+      <w:proofErr w:type="spellStart"/>
+      <w:r>
+        <w:rPr>
+          <w:rFonts w:ascii="Arial" w:eastAsia="Times New Roman" w:hAnsi="Arial" w:cs="Arial"/>
+          <w:i/>
+          <w:iCs/>
+          <w:color w:val="EFF3F8"/>
+          <w:sz w:val="21"/>
+          <w:szCs w:val="21"/>
+          <w:lang w:eastAsia="es-CO"/>
+        </w:rPr>
+        <w:t>inherit</w:t>
+      </w:r>
+      <w:proofErr w:type="spellEnd"/>
+      <w:r>
+        <w:rPr>
+          <w:rFonts w:ascii="Arial" w:eastAsia="Times New Roman" w:hAnsi="Arial" w:cs="Arial"/>
+          <w:color w:val="EFF3F8"/>
+          <w:sz w:val="21"/>
+          <w:szCs w:val="21"/>
+          <w:lang w:eastAsia="es-CO"/>
+        </w:rPr>
+        <w:t> y </w:t>
+      </w:r>
+      <w:proofErr w:type="spellStart"/>
+      <w:r>
+        <w:rPr>
+          <w:rFonts w:ascii="Arial" w:eastAsia="Times New Roman" w:hAnsi="Arial" w:cs="Arial"/>
+          <w:i/>
+          <w:iCs/>
+          <w:color w:val="EFF3F8"/>
+          <w:sz w:val="21"/>
+          <w:szCs w:val="21"/>
+          <w:lang w:eastAsia="es-CO"/>
+        </w:rPr>
+        <w:t>initial</w:t>
+      </w:r>
+      <w:proofErr w:type="spellEnd"/>
+      <w:r>
+        <w:rPr>
+          <w:rFonts w:ascii="Arial" w:eastAsia="Times New Roman" w:hAnsi="Arial" w:cs="Arial"/>
+          <w:color w:val="EFF3F8"/>
+          <w:sz w:val="21"/>
+          <w:szCs w:val="21"/>
+          <w:lang w:eastAsia="es-CO"/>
+        </w:rPr>
+        <w:t xml:space="preserve">, cuando utilizamos este valor en una propiedad esta </w:t>
+      </w:r>
+      <w:proofErr w:type="gramStart"/>
+      <w:r>
+        <w:rPr>
+          <w:rFonts w:ascii="Arial" w:eastAsia="Times New Roman" w:hAnsi="Arial" w:cs="Arial"/>
+          <w:color w:val="EFF3F8"/>
+          <w:sz w:val="21"/>
+          <w:szCs w:val="21"/>
+          <w:lang w:eastAsia="es-CO"/>
+        </w:rPr>
+        <w:t>tratara</w:t>
+      </w:r>
+      <w:proofErr w:type="gramEnd"/>
+      <w:r>
+        <w:rPr>
+          <w:rFonts w:ascii="Arial" w:eastAsia="Times New Roman" w:hAnsi="Arial" w:cs="Arial"/>
+          <w:color w:val="EFF3F8"/>
+          <w:sz w:val="21"/>
+          <w:szCs w:val="21"/>
+          <w:lang w:eastAsia="es-CO"/>
+        </w:rPr>
+        <w:t xml:space="preserve"> de heredar el valor de su elemento padre si este </w:t>
+      </w:r>
+      <w:proofErr w:type="spellStart"/>
+      <w:r>
+        <w:rPr>
+          <w:rFonts w:ascii="Arial" w:eastAsia="Times New Roman" w:hAnsi="Arial" w:cs="Arial"/>
+          <w:color w:val="EFF3F8"/>
+          <w:sz w:val="21"/>
+          <w:szCs w:val="21"/>
+          <w:lang w:eastAsia="es-CO"/>
+        </w:rPr>
+        <w:t>esta</w:t>
+      </w:r>
+      <w:proofErr w:type="spellEnd"/>
+      <w:r>
+        <w:rPr>
+          <w:rFonts w:ascii="Arial" w:eastAsia="Times New Roman" w:hAnsi="Arial" w:cs="Arial"/>
+          <w:color w:val="EFF3F8"/>
+          <w:sz w:val="21"/>
+          <w:szCs w:val="21"/>
+          <w:lang w:eastAsia="es-CO"/>
+        </w:rPr>
+        <w:t xml:space="preserve"> disponible, de no ser así este valor colocará el valor de la propiedad en su valor inicial, como si usáramos </w:t>
+      </w:r>
+      <w:proofErr w:type="spellStart"/>
+      <w:r>
+        <w:rPr>
+          <w:rFonts w:ascii="Arial" w:eastAsia="Times New Roman" w:hAnsi="Arial" w:cs="Arial"/>
+          <w:i/>
+          <w:iCs/>
+          <w:color w:val="EFF3F8"/>
+          <w:sz w:val="21"/>
+          <w:szCs w:val="21"/>
+          <w:lang w:eastAsia="es-CO"/>
+        </w:rPr>
+        <w:t>inherit</w:t>
+      </w:r>
+      <w:proofErr w:type="spellEnd"/>
+      <w:r>
+        <w:rPr>
+          <w:rFonts w:ascii="Arial" w:eastAsia="Times New Roman" w:hAnsi="Arial" w:cs="Arial"/>
+          <w:color w:val="EFF3F8"/>
+          <w:sz w:val="21"/>
+          <w:szCs w:val="21"/>
+          <w:lang w:eastAsia="es-CO"/>
+        </w:rPr>
+        <w:t> e </w:t>
+      </w:r>
+      <w:proofErr w:type="spellStart"/>
+      <w:r>
+        <w:rPr>
+          <w:rFonts w:ascii="Arial" w:eastAsia="Times New Roman" w:hAnsi="Arial" w:cs="Arial"/>
+          <w:i/>
+          <w:iCs/>
+          <w:color w:val="EFF3F8"/>
+          <w:sz w:val="21"/>
+          <w:szCs w:val="21"/>
+          <w:lang w:eastAsia="es-CO"/>
+        </w:rPr>
+        <w:t>initial</w:t>
+      </w:r>
+      <w:proofErr w:type="spellEnd"/>
+      <w:r>
+        <w:rPr>
+          <w:rFonts w:ascii="Arial" w:eastAsia="Times New Roman" w:hAnsi="Arial" w:cs="Arial"/>
+          <w:color w:val="EFF3F8"/>
+          <w:sz w:val="21"/>
+          <w:szCs w:val="21"/>
+          <w:lang w:eastAsia="es-CO"/>
+        </w:rPr>
+        <w:t> juntos.</w:t>
+      </w:r>
+    </w:p>
+    <w:p/>
+    <w:p>
+      <w:r>
+        <w:rPr>
+          <w:noProof/>
+        </w:rPr>
+        <w:lastRenderedPageBreak/>
+        <w:drawing>
+          <wp:inline distT="0" distB="0" distL="0" distR="0" wp14:anchorId="693BAF16" wp14:editId="54CE25A6">
+            <wp:extent cx="4761865" cy="3678555"/>
+            <wp:effectExtent l="0" t="0" r="635" b="0"/>
+            <wp:docPr id="6" name="Imagen 6" descr="Preview"/>
+            <wp:cNvGraphicFramePr>
+              <a:graphicFrameLocks xmlns:a="http://schemas.openxmlformats.org/drawingml/2006/main" noChangeAspect="1"/>
+            </wp:cNvGraphicFramePr>
+            <a:graphic xmlns:a="http://schemas.openxmlformats.org/drawingml/2006/main">
+              <a:graphicData uri="http://schemas.openxmlformats.org/drawingml/2006/picture">
+                <pic:pic xmlns:pic="http://schemas.openxmlformats.org/drawingml/2006/picture">
+                  <pic:nvPicPr>
+                    <pic:cNvPr id="0" name="Picture 1" descr="Preview"/>
+                    <pic:cNvPicPr>
+                      <a:picLocks noChangeAspect="1" noChangeArrowheads="1"/>
+                    </pic:cNvPicPr>
+                  </pic:nvPicPr>
+                  <pic:blipFill>
+                    <a:blip r:embed="rId18">
+                      <a:extLst>
+                        <a:ext uri="{28A0092B-C50C-407E-A947-70E740481C1C}">
+                          <a14:useLocalDpi xmlns:a14="http://schemas.microsoft.com/office/drawing/2010/main" val="0"/>
+                        </a:ext>
+                      </a:extLst>
+                    </a:blip>
+                    <a:srcRect/>
+                    <a:stretch>
+                      <a:fillRect/>
+                    </a:stretch>
+                  </pic:blipFill>
+                  <pic:spPr bwMode="auto">
+                    <a:xfrm>
+                      <a:off x="0" y="0"/>
+                      <a:ext cx="4761865" cy="3678555"/>
+                    </a:xfrm>
+                    <a:prstGeom prst="rect">
+                      <a:avLst/>
+                    </a:prstGeom>
+                    <a:noFill/>
+                    <a:ln>
+                      <a:noFill/>
+                    </a:ln>
+                  </pic:spPr>
+                </pic:pic>
+              </a:graphicData>
+            </a:graphic>
+          </wp:inline>
+        </w:drawing>
+      </w:r>
+    </w:p>
+    <w:p>
+      <w:pPr>
+        <w:rPr>
+          <w:b/>
+          <w:bCs/>
+        </w:rPr>
+      </w:pPr>
+      <w:r>
+        <w:rPr>
+          <w:b/>
+          <w:bCs/>
+        </w:rPr>
+        <w:t>ESPECIFIDAD EN SELECTORES</w:t>
+      </w:r>
+    </w:p>
+    <w:p>
+      <w:pPr>
+        <w:rPr>
+          <w:b/>
+          <w:bCs/>
+        </w:rPr>
+      </w:pPr>
+      <w:r>
+        <w:rPr>
+          <w:b/>
+          <w:bCs/>
+        </w:rPr>
+        <w:drawing>
+          <wp:inline distT="0" distB="0" distL="0" distR="0" wp14:anchorId="0872BC32" wp14:editId="34AA716D">
+            <wp:extent cx="4401164" cy="3324689"/>
+            <wp:effectExtent l="0" t="0" r="0" b="9525"/>
+            <wp:docPr id="7" name="Imagen 7" descr="Interfaz de usuario gráfica, Texto, Aplicación&#10;&#10;Descripción generada automáticamente"/>
+            <wp:cNvGraphicFramePr>
+              <a:graphicFrameLocks xmlns:a="http://schemas.openxmlformats.org/drawingml/2006/main" noChangeAspect="1"/>
+            </wp:cNvGraphicFramePr>
+            <a:graphic xmlns:a="http://schemas.openxmlformats.org/drawingml/2006/main">
+              <a:graphicData uri="http://schemas.openxmlformats.org/drawingml/2006/picture">
+                <pic:pic xmlns:pic="http://schemas.openxmlformats.org/drawingml/2006/picture">
+                  <pic:nvPicPr>
+                    <pic:cNvPr id="7" name="Imagen 7" descr="Interfaz de usuario gráfica, Texto, Aplicación&#10;&#10;Descripción generada automáticamente"/>
+                    <pic:cNvPicPr/>
+                  </pic:nvPicPr>
+                  <pic:blipFill>
+                    <a:blip r:embed="rId19"/>
+                    <a:stretch>
+                      <a:fillRect/>
+                    </a:stretch>
+                  </pic:blipFill>
+                  <pic:spPr>
+                    <a:xfrm>
+                      <a:off x="0" y="0"/>
+                      <a:ext cx="4401164" cy="3324689"/>
+                    </a:xfrm>
+                    <a:prstGeom prst="rect">
+                      <a:avLst/>
+                    </a:prstGeom>
+                  </pic:spPr>
+                </pic:pic>
+              </a:graphicData>
+            </a:graphic>
+          </wp:inline>
+        </w:drawing>
+      </w:r>
+    </w:p>
+    <w:p>
+      <w:pPr>
+        <w:rPr>
+          <w:noProof/>
+        </w:rPr>
+      </w:pPr>
+      <w:r>
+        <w:rPr>
+          <w:b/>
+          <w:bCs/>
+        </w:rPr>
+        <w:lastRenderedPageBreak/>
+        <w:drawing>
+          <wp:inline distT="0" distB="0" distL="0" distR="0" wp14:anchorId="7E2857F5" wp14:editId="6CC34923">
+            <wp:extent cx="4477375" cy="3562847"/>
+            <wp:effectExtent l="0" t="0" r="0" b="0"/>
+            <wp:docPr id="8" name="Imagen 8" descr="Tabla&#10;&#10;Descripción generada automáticamente"/>
+            <wp:cNvGraphicFramePr>
+              <a:graphicFrameLocks xmlns:a="http://schemas.openxmlformats.org/drawingml/2006/main" noChangeAspect="1"/>
+            </wp:cNvGraphicFramePr>
+            <a:graphic xmlns:a="http://schemas.openxmlformats.org/drawingml/2006/main">
+              <a:graphicData uri="http://schemas.openxmlformats.org/drawingml/2006/picture">
+                <pic:pic xmlns:pic="http://schemas.openxmlformats.org/drawingml/2006/picture">
+                  <pic:nvPicPr>
+                    <pic:cNvPr id="8" name="Imagen 8" descr="Tabla&#10;&#10;Descripción generada automáticamente"/>
+                    <pic:cNvPicPr/>
+                  </pic:nvPicPr>
+                  <pic:blipFill>
+                    <a:blip r:embed="rId20"/>
+                    <a:stretch>
+                      <a:fillRect/>
+                    </a:stretch>
+                  </pic:blipFill>
+                  <pic:spPr>
+                    <a:xfrm>
+                      <a:off x="0" y="0"/>
+                      <a:ext cx="4477375" cy="3562847"/>
+                    </a:xfrm>
+                    <a:prstGeom prst="rect">
+                      <a:avLst/>
+                    </a:prstGeom>
+                  </pic:spPr>
+                </pic:pic>
+              </a:graphicData>
+            </a:graphic>
+          </wp:inline>
+        </w:drawing>
+      </w:r>
+      <w:r>
+        <w:rPr>
+          <w:noProof/>
+        </w:rPr>
+        <w:t xml:space="preserve"> </w:t>
+      </w:r>
+      <w:r>
+        <w:rPr>
+          <w:b/>
+          <w:bCs/>
+        </w:rPr>
+        <w:drawing>
+          <wp:inline distT="0" distB="0" distL="0" distR="0" wp14:anchorId="6B0FBE94" wp14:editId="6EE1DA8C">
+            <wp:extent cx="5612130" cy="3482340"/>
+            <wp:effectExtent l="0" t="0" r="7620" b="3810"/>
+            <wp:docPr id="9" name="Imagen 9" descr="Diagrama&#10;&#10;Descripción generada automáticamente"/>
+            <wp:cNvGraphicFramePr>
+              <a:graphicFrameLocks xmlns:a="http://schemas.openxmlformats.org/drawingml/2006/main" noChangeAspect="1"/>
+            </wp:cNvGraphicFramePr>
+            <a:graphic xmlns:a="http://schemas.openxmlformats.org/drawingml/2006/main">
+              <a:graphicData uri="http://schemas.openxmlformats.org/drawingml/2006/picture">
+                <pic:pic xmlns:pic="http://schemas.openxmlformats.org/drawingml/2006/picture">
+                  <pic:nvPicPr>
+                    <pic:cNvPr id="9" name="Imagen 9" descr="Diagrama&#10;&#10;Descripción generada automáticamente"/>
+                    <pic:cNvPicPr/>
+                  </pic:nvPicPr>
+                  <pic:blipFill>
+                    <a:blip r:embed="rId21"/>
+                    <a:stretch>
+                      <a:fillRect/>
+                    </a:stretch>
+                  </pic:blipFill>
+                  <pic:spPr>
+                    <a:xfrm>
+                      <a:off x="0" y="0"/>
+                      <a:ext cx="5612130" cy="3482340"/>
+                    </a:xfrm>
+                    <a:prstGeom prst="rect">
+                      <a:avLst/>
+                    </a:prstGeom>
+                  </pic:spPr>
+                </pic:pic>
+              </a:graphicData>
+            </a:graphic>
+          </wp:inline>
+        </w:drawing>
+      </w:r>
+    </w:p>
+    <w:p>
+      <w:pPr>
+        <w:rPr>
+          <w:b/>
+          <w:bCs/>
+        </w:rPr>
+      </w:pPr>
+      <w:r>
+        <w:rPr>
+          <w:b/>
+          <w:bCs/>
+        </w:rPr>
+        <w:lastRenderedPageBreak/>
+        <w:drawing>
+          <wp:inline distT="0" distB="0" distL="0" distR="0" wp14:anchorId="3729569C" wp14:editId="47EC7630">
+            <wp:extent cx="4439270" cy="2314898"/>
+            <wp:effectExtent l="0" t="0" r="0" b="9525"/>
+            <wp:docPr id="10" name="Imagen 10" descr="Interfaz de usuario gráfica, Texto, Aplicación, Correo electrónico&#10;&#10;Descripción generada automáticamente"/>
+            <wp:cNvGraphicFramePr>
+              <a:graphicFrameLocks xmlns:a="http://schemas.openxmlformats.org/drawingml/2006/main" noChangeAspect="1"/>
+            </wp:cNvGraphicFramePr>
+            <a:graphic xmlns:a="http://schemas.openxmlformats.org/drawingml/2006/main">
+              <a:graphicData uri="http://schemas.openxmlformats.org/drawingml/2006/picture">
+                <pic:pic xmlns:pic="http://schemas.openxmlformats.org/drawingml/2006/picture">
+                  <pic:nvPicPr>
+                    <pic:cNvPr id="10" name="Imagen 10" descr="Interfaz de usuario gráfica, Texto, Aplicación, Correo electrónico&#10;&#10;Descripción generada automáticamente"/>
+                    <pic:cNvPicPr/>
+                  </pic:nvPicPr>
+                  <pic:blipFill>
+                    <a:blip r:embed="rId22"/>
+                    <a:stretch>
+                      <a:fillRect/>
+                    </a:stretch>
+                  </pic:blipFill>
+                  <pic:spPr>
+                    <a:xfrm>
+                      <a:off x="0" y="0"/>
+                      <a:ext cx="4439270" cy="2314898"/>
+                    </a:xfrm>
+                    <a:prstGeom prst="rect">
+                      <a:avLst/>
+                    </a:prstGeom>
+                  </pic:spPr>
+                </pic:pic>
+              </a:graphicData>
+            </a:graphic>
+          </wp:inline>
+        </w:drawing>
+      </w:r>
+    </w:p>
+    <w:p>
+      <w:pPr>
+        <w:rPr>
+          <w:b/>
+          <w:bCs/>
+        </w:rPr>
+      </w:pPr>
+    </w:p>
+    <w:p>
+      <w:pPr>
+        <w:numPr>
+          <w:ilvl w:val="0"/>
+          <w:numId w:val="2"/>
+        </w:numPr>
+        <w:shd w:val="clear" w:color="auto" w:fill="24385B"/>
+        <w:spacing w:after="0" w:line="240" w:lineRule="auto"/>
+        <w:rPr>
+          <w:rFonts w:ascii="Arial" w:eastAsia="Times New Roman" w:hAnsi="Arial" w:cs="Arial"/>
+          <w:color w:val="EFF3F8"/>
+          <w:sz w:val="21"/>
+          <w:szCs w:val="21"/>
+          <w:lang w:eastAsia="es-CO"/>
+        </w:rPr>
+      </w:pPr>
+      <w:proofErr w:type="gramStart"/>
+      <w:r>
+        <w:rPr>
+          <w:rFonts w:ascii="Arial" w:eastAsia="Times New Roman" w:hAnsi="Arial" w:cs="Arial"/>
+          <w:color w:val="EFF3F8"/>
+          <w:sz w:val="21"/>
+          <w:szCs w:val="21"/>
+          <w:lang w:eastAsia="es-CO"/>
+        </w:rPr>
+        <w:t>Los </w:t>
+      </w:r>
+      <w:r>
+        <w:rPr>
+          <w:rFonts w:ascii="Arial" w:eastAsia="Times New Roman" w:hAnsi="Arial" w:cs="Arial"/>
+          <w:b/>
+          <w:bCs/>
+          <w:color w:val="EFF3F8"/>
+          <w:sz w:val="21"/>
+          <w:szCs w:val="21"/>
+          <w:lang w:eastAsia="es-CO"/>
+        </w:rPr>
+        <w:t>!</w:t>
+      </w:r>
+      <w:proofErr w:type="spellStart"/>
+      <w:r>
+        <w:rPr>
+          <w:rFonts w:ascii="Arial" w:eastAsia="Times New Roman" w:hAnsi="Arial" w:cs="Arial"/>
+          <w:b/>
+          <w:bCs/>
+          <w:color w:val="EFF3F8"/>
+          <w:sz w:val="21"/>
+          <w:szCs w:val="21"/>
+          <w:lang w:eastAsia="es-CO"/>
+        </w:rPr>
+        <w:t>important</w:t>
+      </w:r>
+      <w:proofErr w:type="spellEnd"/>
+      <w:proofErr w:type="gramEnd"/>
+      <w:r>
+        <w:rPr>
+          <w:rFonts w:ascii="Arial" w:eastAsia="Times New Roman" w:hAnsi="Arial" w:cs="Arial"/>
+          <w:color w:val="EFF3F8"/>
+          <w:sz w:val="21"/>
+          <w:szCs w:val="21"/>
+          <w:lang w:eastAsia="es-CO"/>
+        </w:rPr>
+        <w:t> estarán por encima de los demás estilos. Sin embargo, son mala práctica y no se deberían usar.</w:t>
+      </w:r>
+    </w:p>
+    <w:p>
+      <w:pPr>
+        <w:numPr>
+          <w:ilvl w:val="0"/>
+          <w:numId w:val="2"/>
+        </w:numPr>
+        <w:shd w:val="clear" w:color="auto" w:fill="24385B"/>
+        <w:spacing w:after="0" w:line="240" w:lineRule="auto"/>
+        <w:rPr>
+          <w:rFonts w:ascii="Arial" w:eastAsia="Times New Roman" w:hAnsi="Arial" w:cs="Arial"/>
+          <w:color w:val="EFF3F8"/>
+          <w:sz w:val="21"/>
+          <w:szCs w:val="21"/>
+          <w:lang w:eastAsia="es-CO"/>
+        </w:rPr>
+      </w:pPr>
+      <w:r>
+        <w:rPr>
+          <w:rFonts w:ascii="Arial" w:eastAsia="Times New Roman" w:hAnsi="Arial" w:cs="Arial"/>
+          <w:color w:val="EFF3F8"/>
+          <w:sz w:val="21"/>
+          <w:szCs w:val="21"/>
+          <w:lang w:eastAsia="es-CO"/>
+        </w:rPr>
+        <w:t>Los estilos embebidos en el HTML, es decir </w:t>
+      </w:r>
+      <w:proofErr w:type="spellStart"/>
+      <w:r>
+        <w:rPr>
+          <w:rFonts w:ascii="Arial" w:eastAsia="Times New Roman" w:hAnsi="Arial" w:cs="Arial"/>
+          <w:b/>
+          <w:bCs/>
+          <w:color w:val="EFF3F8"/>
+          <w:sz w:val="21"/>
+          <w:szCs w:val="21"/>
+          <w:lang w:eastAsia="es-CO"/>
+        </w:rPr>
+        <w:t>inline</w:t>
+      </w:r>
+      <w:proofErr w:type="spellEnd"/>
+      <w:r>
+        <w:rPr>
+          <w:rFonts w:ascii="Arial" w:eastAsia="Times New Roman" w:hAnsi="Arial" w:cs="Arial"/>
+          <w:b/>
+          <w:bCs/>
+          <w:color w:val="EFF3F8"/>
+          <w:sz w:val="21"/>
+          <w:szCs w:val="21"/>
+          <w:lang w:eastAsia="es-CO"/>
+        </w:rPr>
+        <w:t xml:space="preserve"> </w:t>
+      </w:r>
+      <w:proofErr w:type="spellStart"/>
+      <w:r>
+        <w:rPr>
+          <w:rFonts w:ascii="Arial" w:eastAsia="Times New Roman" w:hAnsi="Arial" w:cs="Arial"/>
+          <w:b/>
+          <w:bCs/>
+          <w:color w:val="EFF3F8"/>
+          <w:sz w:val="21"/>
+          <w:szCs w:val="21"/>
+          <w:lang w:eastAsia="es-CO"/>
+        </w:rPr>
+        <w:t>styles</w:t>
+      </w:r>
+      <w:proofErr w:type="spellEnd"/>
+      <w:r>
+        <w:rPr>
+          <w:rFonts w:ascii="Arial" w:eastAsia="Times New Roman" w:hAnsi="Arial" w:cs="Arial"/>
+          <w:color w:val="EFF3F8"/>
+          <w:sz w:val="21"/>
+          <w:szCs w:val="21"/>
+          <w:lang w:eastAsia="es-CO"/>
+        </w:rPr>
+        <w:t> están por encima de las </w:t>
+      </w:r>
+      <w:r>
+        <w:rPr>
+          <w:rFonts w:ascii="Arial" w:eastAsia="Times New Roman" w:hAnsi="Arial" w:cs="Arial"/>
+          <w:b/>
+          <w:bCs/>
+          <w:color w:val="EFF3F8"/>
+          <w:sz w:val="21"/>
+          <w:szCs w:val="21"/>
+          <w:lang w:eastAsia="es-CO"/>
+        </w:rPr>
+        <w:t xml:space="preserve">clases y </w:t>
+      </w:r>
+      <w:proofErr w:type="spellStart"/>
+      <w:r>
+        <w:rPr>
+          <w:rFonts w:ascii="Arial" w:eastAsia="Times New Roman" w:hAnsi="Arial" w:cs="Arial"/>
+          <w:b/>
+          <w:bCs/>
+          <w:color w:val="EFF3F8"/>
+          <w:sz w:val="21"/>
+          <w:szCs w:val="21"/>
+          <w:lang w:eastAsia="es-CO"/>
+        </w:rPr>
+        <w:t>IDs</w:t>
+      </w:r>
+      <w:proofErr w:type="spellEnd"/>
+      <w:r>
+        <w:rPr>
+          <w:rFonts w:ascii="Arial" w:eastAsia="Times New Roman" w:hAnsi="Arial" w:cs="Arial"/>
+          <w:color w:val="EFF3F8"/>
+          <w:sz w:val="21"/>
+          <w:szCs w:val="21"/>
+          <w:lang w:eastAsia="es-CO"/>
+        </w:rPr>
+        <w:t>. Sin embargo, también se deberían evitar.</w:t>
+      </w:r>
+    </w:p>
+    <w:p>
+      <w:pPr>
+        <w:numPr>
+          <w:ilvl w:val="0"/>
+          <w:numId w:val="2"/>
+        </w:numPr>
+        <w:shd w:val="clear" w:color="auto" w:fill="24385B"/>
+        <w:spacing w:after="0" w:line="240" w:lineRule="auto"/>
+        <w:rPr>
+          <w:rFonts w:ascii="Arial" w:eastAsia="Times New Roman" w:hAnsi="Arial" w:cs="Arial"/>
+          <w:color w:val="EFF3F8"/>
+          <w:sz w:val="21"/>
+          <w:szCs w:val="21"/>
+          <w:lang w:eastAsia="es-CO"/>
+        </w:rPr>
+      </w:pPr>
+      <w:r>
+        <w:rPr>
+          <w:rFonts w:ascii="Arial" w:eastAsia="Times New Roman" w:hAnsi="Arial" w:cs="Arial"/>
+          <w:color w:val="EFF3F8"/>
+          <w:sz w:val="21"/>
+          <w:szCs w:val="21"/>
+          <w:lang w:eastAsia="es-CO"/>
+        </w:rPr>
+        <w:t>Los </w:t>
+      </w:r>
+      <w:proofErr w:type="spellStart"/>
+      <w:r>
+        <w:rPr>
+          <w:rFonts w:ascii="Arial" w:eastAsia="Times New Roman" w:hAnsi="Arial" w:cs="Arial"/>
+          <w:b/>
+          <w:bCs/>
+          <w:color w:val="EFF3F8"/>
+          <w:sz w:val="21"/>
+          <w:szCs w:val="21"/>
+          <w:lang w:eastAsia="es-CO"/>
+        </w:rPr>
+        <w:t>IDs</w:t>
+      </w:r>
+      <w:proofErr w:type="spellEnd"/>
+      <w:r>
+        <w:rPr>
+          <w:rFonts w:ascii="Arial" w:eastAsia="Times New Roman" w:hAnsi="Arial" w:cs="Arial"/>
+          <w:color w:val="EFF3F8"/>
+          <w:sz w:val="21"/>
+          <w:szCs w:val="21"/>
+          <w:lang w:eastAsia="es-CO"/>
+        </w:rPr>
+        <w:t> están por encima de las </w:t>
+      </w:r>
+      <w:r>
+        <w:rPr>
+          <w:rFonts w:ascii="Arial" w:eastAsia="Times New Roman" w:hAnsi="Arial" w:cs="Arial"/>
+          <w:b/>
+          <w:bCs/>
+          <w:color w:val="EFF3F8"/>
+          <w:sz w:val="21"/>
+          <w:szCs w:val="21"/>
+          <w:lang w:eastAsia="es-CO"/>
+        </w:rPr>
+        <w:t>clases</w:t>
+      </w:r>
+      <w:r>
+        <w:rPr>
+          <w:rFonts w:ascii="Arial" w:eastAsia="Times New Roman" w:hAnsi="Arial" w:cs="Arial"/>
+          <w:color w:val="EFF3F8"/>
+          <w:sz w:val="21"/>
+          <w:szCs w:val="21"/>
+          <w:lang w:eastAsia="es-CO"/>
+        </w:rPr>
+        <w:t>. Los </w:t>
+      </w:r>
+      <w:proofErr w:type="spellStart"/>
+      <w:r>
+        <w:rPr>
+          <w:rFonts w:ascii="Arial" w:eastAsia="Times New Roman" w:hAnsi="Arial" w:cs="Arial"/>
+          <w:b/>
+          <w:bCs/>
+          <w:color w:val="EFF3F8"/>
+          <w:sz w:val="21"/>
+          <w:szCs w:val="21"/>
+          <w:lang w:eastAsia="es-CO"/>
+        </w:rPr>
+        <w:t>IDs</w:t>
+      </w:r>
+      <w:proofErr w:type="spellEnd"/>
+      <w:r>
+        <w:rPr>
+          <w:rFonts w:ascii="Arial" w:eastAsia="Times New Roman" w:hAnsi="Arial" w:cs="Arial"/>
+          <w:color w:val="EFF3F8"/>
+          <w:sz w:val="21"/>
+          <w:szCs w:val="21"/>
+          <w:lang w:eastAsia="es-CO"/>
+        </w:rPr>
+        <w:t> son específicos, si se usa uno en un archivo HTML ya no se podrá repetir más en ese mismo archivo. Mientras que las </w:t>
+      </w:r>
+      <w:r>
+        <w:rPr>
+          <w:rFonts w:ascii="Arial" w:eastAsia="Times New Roman" w:hAnsi="Arial" w:cs="Arial"/>
+          <w:b/>
+          <w:bCs/>
+          <w:color w:val="EFF3F8"/>
+          <w:sz w:val="21"/>
+          <w:szCs w:val="21"/>
+          <w:lang w:eastAsia="es-CO"/>
+        </w:rPr>
+        <w:t>clases</w:t>
+      </w:r>
+      <w:r>
+        <w:rPr>
+          <w:rFonts w:ascii="Arial" w:eastAsia="Times New Roman" w:hAnsi="Arial" w:cs="Arial"/>
+          <w:color w:val="EFF3F8"/>
+          <w:sz w:val="21"/>
+          <w:szCs w:val="21"/>
+          <w:lang w:eastAsia="es-CO"/>
+        </w:rPr>
+        <w:t> si se pueden repetir en cualquier elemento.</w:t>
+      </w:r>
+    </w:p>
+    <w:p>
+      <w:pPr>
+        <w:numPr>
+          <w:ilvl w:val="0"/>
+          <w:numId w:val="2"/>
+        </w:numPr>
+        <w:shd w:val="clear" w:color="auto" w:fill="24385B"/>
+        <w:spacing w:after="0" w:line="240" w:lineRule="auto"/>
+        <w:rPr>
+          <w:rFonts w:ascii="Arial" w:eastAsia="Times New Roman" w:hAnsi="Arial" w:cs="Arial"/>
+          <w:color w:val="EFF3F8"/>
+          <w:sz w:val="21"/>
+          <w:szCs w:val="21"/>
+          <w:lang w:eastAsia="es-CO"/>
+        </w:rPr>
+      </w:pPr>
+      <w:r>
+        <w:rPr>
+          <w:rFonts w:ascii="Arial" w:eastAsia="Times New Roman" w:hAnsi="Arial" w:cs="Arial"/>
+          <w:color w:val="EFF3F8"/>
+          <w:sz w:val="21"/>
+          <w:szCs w:val="21"/>
+          <w:lang w:eastAsia="es-CO"/>
+        </w:rPr>
+        <w:t>Un </w:t>
+      </w:r>
+      <w:r>
+        <w:rPr>
+          <w:rFonts w:ascii="Arial" w:eastAsia="Times New Roman" w:hAnsi="Arial" w:cs="Arial"/>
+          <w:b/>
+          <w:bCs/>
+          <w:color w:val="EFF3F8"/>
+          <w:sz w:val="21"/>
+          <w:szCs w:val="21"/>
+          <w:lang w:eastAsia="es-CO"/>
+        </w:rPr>
+        <w:t>estilo de etiqueta</w:t>
+      </w:r>
+      <w:r>
+        <w:rPr>
+          <w:rFonts w:ascii="Arial" w:eastAsia="Times New Roman" w:hAnsi="Arial" w:cs="Arial"/>
+          <w:color w:val="EFF3F8"/>
+          <w:sz w:val="21"/>
+          <w:szCs w:val="21"/>
+          <w:lang w:eastAsia="es-CO"/>
+        </w:rPr>
+        <w:t> es el último valor que el navegador tiene en cuenta antes de tomar los estilos por defecto de esa etiqueta. Los </w:t>
+      </w:r>
+      <w:r>
+        <w:rPr>
+          <w:rFonts w:ascii="Arial" w:eastAsia="Times New Roman" w:hAnsi="Arial" w:cs="Arial"/>
+          <w:b/>
+          <w:bCs/>
+          <w:color w:val="EFF3F8"/>
+          <w:sz w:val="21"/>
+          <w:szCs w:val="21"/>
+          <w:lang w:eastAsia="es-CO"/>
+        </w:rPr>
+        <w:t>estilos de etiqueta</w:t>
+      </w:r>
+      <w:r>
+        <w:rPr>
+          <w:rFonts w:ascii="Arial" w:eastAsia="Times New Roman" w:hAnsi="Arial" w:cs="Arial"/>
+          <w:color w:val="EFF3F8"/>
+          <w:sz w:val="21"/>
+          <w:szCs w:val="21"/>
+          <w:lang w:eastAsia="es-CO"/>
+        </w:rPr>
+        <w:t> son los que menos peso tienen.</w:t>
+      </w:r>
+    </w:p>
+    <w:p>
+      <w:pPr>
+        <w:rPr>
+          <w:b/>
+          <w:bCs/>
+        </w:rPr>
+      </w:pPr>
+    </w:p>
+    <w:p>
+      <w:pPr>
+        <w:rPr>
+          <w:b/>
+          <w:bCs/>
+        </w:rPr>
+      </w:pPr>
+    </w:p>
     <w:sectPr>
       <w:pgSz w:w="12240" w:h="15840"/>
       <w:pgMar w:top="1417" w:right="1701" w:bottom="1417" w:left="1701" w:header="708" w:footer="708" w:gutter="0"/>
@@ -5173,6 +6570,119 @@
 <file path=word/numbering.xml><?xml version="1.0" encoding="utf-8"?>
 <w:numbering xmlns:wpc="http://schemas.microsoft.com/office/word/2010/wordprocessingCanvas" xmlns:cx="http://schemas.microsoft.com/office/drawing/2014/chartex" xmlns:cx1="http://schemas.microsoft.com/office/drawing/2015/9/8/chartex" xmlns:cx2="http://schemas.microsoft.com/office/drawing/2015/10/21/chartex" xmlns:cx3="http://schemas.microsoft.com/office/drawing/2016/5/9/chartex" xmlns:cx4="http://schemas.microsoft.com/office/drawing/2016/5/10/chartex" xmlns:cx5="http://schemas.microsoft.com/office/drawing/2016/5/11/chartex" xmlns:cx6="http://schemas.microsoft.com/office/drawing/2016/5/12/chartex" xmlns:cx7="http://schemas.microsoft.com/office/drawing/2016/5/13/chartex" xmlns:cx8="http://schemas.microsoft.com/office/drawing/2016/5/14/chartex" xmlns:mc="http://schemas.openxmlformats.org/markup-compatibility/2006" xmlns:aink="http://schemas.microsoft.com/office/drawing/2016/ink" xmlns:am3d="http://schemas.microsoft.com/office/drawing/2017/model3d" xmlns:o="urn:schemas-microsoft-com:office:office" xmlns:r="http://schemas.openxmlformats.org/officeDocument/2006/relationships" xmlns:m="http://schemas.openxmlformats.org/officeDocument/2006/math" xmlns:v="urn:schemas-microsoft-com:vml" xmlns:wp14="http://schemas.microsoft.com/office/word/2010/wordprocessingDrawing" xmlns:wp="http://schemas.openxmlformats.org/drawingml/2006/wordprocessingDrawing" xmlns:w10="urn:schemas-microsoft-com:office:word" xmlns:w="http://schemas.openxmlformats.org/wordprocessingml/2006/main" xmlns:w14="http://schemas.microsoft.com/office/word/2010/wordml" xmlns:w15="http://schemas.microsoft.com/office/word/2012/wordml" xmlns:w16cex="http://schemas.microsoft.com/office/word/2018/wordml/cex" xmlns:w16cid="http://schemas.microsoft.com/office/word/2016/wordml/cid" xmlns:w16="http://schemas.microsoft.com/office/word/2018/wordml" xmlns:w16sdtdh="http://schemas.microsoft.com/office/word/2020/wordml/sdtdatahash" xmlns:w16se="http://schemas.microsoft.com/office/word/2015/wordml/symex" xmlns:wpg="http://schemas.microsoft.com/office/word/2010/wordprocessingGroup" xmlns:wpi="http://schemas.microsoft.com/office/word/2010/wordprocessingInk" xmlns:wne="http://schemas.microsoft.com/office/word/2006/wordml" xmlns:wps="http://schemas.microsoft.com/office/word/2010/wordprocessingShape" mc:Ignorable="w14 w15 w16se w16cid w16 w16cex w16sdtdh wp14">
   <w:abstractNum w:abstractNumId="0" w15:restartNumberingAfterBreak="0">
+    <w:nsid w:val="023B3A82"/>
+    <w:multiLevelType w:val="multilevel"/>
+    <w:tmpl w:val="9C20EE22"/>
+    <w:lvl w:ilvl="0">
+      <w:start w:val="1"/>
+      <w:numFmt w:val="decimal"/>
+      <w:lvlText w:val="%1."/>
+      <w:lvlJc w:val="left"/>
+      <w:pPr>
+        <w:tabs>
+          <w:tab w:val="num" w:pos="720"/>
+        </w:tabs>
+        <w:ind w:left="720" w:hanging="360"/>
+      </w:pPr>
+    </w:lvl>
+    <w:lvl w:ilvl="1" w:tentative="1">
+      <w:start w:val="1"/>
+      <w:numFmt w:val="decimal"/>
+      <w:lvlText w:val="%2."/>
+      <w:lvlJc w:val="left"/>
+      <w:pPr>
+        <w:tabs>
+          <w:tab w:val="num" w:pos="1440"/>
+        </w:tabs>
+        <w:ind w:left="1440" w:hanging="360"/>
+      </w:pPr>
+    </w:lvl>
+    <w:lvl w:ilvl="2" w:tentative="1">
+      <w:start w:val="1"/>
+      <w:numFmt w:val="decimal"/>
+      <w:lvlText w:val="%3."/>
+      <w:lvlJc w:val="left"/>
+      <w:pPr>
+        <w:tabs>
+          <w:tab w:val="num" w:pos="2160"/>
+        </w:tabs>
+        <w:ind w:left="2160" w:hanging="360"/>
+      </w:pPr>
+    </w:lvl>
+    <w:lvl w:ilvl="3" w:tentative="1">
+      <w:start w:val="1"/>
+      <w:numFmt w:val="decimal"/>
+      <w:lvlText w:val="%4."/>
+      <w:lvlJc w:val="left"/>
+      <w:pPr>
+        <w:tabs>
+          <w:tab w:val="num" w:pos="2880"/>
+        </w:tabs>
+        <w:ind w:left="2880" w:hanging="360"/>
+      </w:pPr>
+    </w:lvl>
+    <w:lvl w:ilvl="4" w:tentative="1">
+      <w:start w:val="1"/>
+      <w:numFmt w:val="decimal"/>
+      <w:lvlText w:val="%5."/>
+      <w:lvlJc w:val="left"/>
+      <w:pPr>
+        <w:tabs>
+          <w:tab w:val="num" w:pos="3600"/>
+        </w:tabs>
+        <w:ind w:left="3600" w:hanging="360"/>
+      </w:pPr>
+    </w:lvl>
+    <w:lvl w:ilvl="5" w:tentative="1">
+      <w:start w:val="1"/>
+      <w:numFmt w:val="decimal"/>
+      <w:lvlText w:val="%6."/>
+      <w:lvlJc w:val="left"/>
+      <w:pPr>
+        <w:tabs>
+          <w:tab w:val="num" w:pos="4320"/>
+        </w:tabs>
+        <w:ind w:left="4320" w:hanging="360"/>
+      </w:pPr>
+    </w:lvl>
+    <w:lvl w:ilvl="6" w:tentative="1">
+      <w:start w:val="1"/>
+      <w:numFmt w:val="decimal"/>
+      <w:lvlText w:val="%7."/>
+      <w:lvlJc w:val="left"/>
+      <w:pPr>
+        <w:tabs>
+          <w:tab w:val="num" w:pos="5040"/>
+        </w:tabs>
+        <w:ind w:left="5040" w:hanging="360"/>
+      </w:pPr>
+    </w:lvl>
+    <w:lvl w:ilvl="7" w:tentative="1">
+      <w:start w:val="1"/>
+      <w:numFmt w:val="decimal"/>
+      <w:lvlText w:val="%8."/>
+      <w:lvlJc w:val="left"/>
+      <w:pPr>
+        <w:tabs>
+          <w:tab w:val="num" w:pos="5760"/>
+        </w:tabs>
+        <w:ind w:left="5760" w:hanging="360"/>
+      </w:pPr>
+    </w:lvl>
+    <w:lvl w:ilvl="8" w:tentative="1">
+      <w:start w:val="1"/>
+      <w:numFmt w:val="decimal"/>
+      <w:lvlText w:val="%9."/>
+      <w:lvlJc w:val="left"/>
+      <w:pPr>
+        <w:tabs>
+          <w:tab w:val="num" w:pos="6480"/>
+        </w:tabs>
+        <w:ind w:left="6480" w:hanging="360"/>
+      </w:pPr>
+    </w:lvl>
+  </w:abstractNum>
+  <w:abstractNum w:abstractNumId="1" w15:restartNumberingAfterBreak="0">
     <w:nsid w:val="6C944490"/>
     <w:multiLevelType w:val="multilevel"/>
     <w:tmpl w:val="23B0608C"/>
@@ -5322,6 +6832,9 @@
     </w:lvl>
   </w:abstractNum>
   <w:num w:numId="1">
+    <w:abstractNumId w:val="1"/>
+  </w:num>
+  <w:num w:numId="2">
     <w:abstractNumId w:val="0"/>
   </w:num>
 </w:numbering>
@@ -5804,6 +7317,17 @@
       <w:bCs/>
     </w:rPr>
   </w:style>
+  <w:style w:type="character" w:styleId="nfasis">
+    <w:name w:val="Emphasis"/>
+    <w:basedOn w:val="Fuentedeprrafopredeter"/>
+    <w:uiPriority w:val="20"/>
+    <w:qFormat/>
+    <w:rsid w:val="00F57624"/>
+    <w:rPr>
+      <w:i/>
+      <w:iCs/>
+    </w:rPr>
+  </w:style>
 </w:styles>
 </file>
 

</xml_diff>

<commit_message>
Se agrega contenido de clase Display y Reto de crear Layout
</commit_message>
<xml_diff>
--- a/clasesCSS/notasCSS.docx
+++ b/clasesCSS/notasCSS.docx
@@ -8778,6 +8778,7 @@
         <w:rPr>
           <w:b/>
           <w:bCs/>
+          <w:noProof/>
         </w:rPr>
         <w:drawing>
           <wp:inline distT="0" distB="0" distL="0" distR="0" wp14:anchorId="52722C22" wp14:editId="0113F5D6">
@@ -8983,6 +8984,9 @@
     </w:p>
     <w:p>
       <w:r>
+        <w:rPr>
+          <w:noProof/>
+        </w:rPr>
         <w:drawing>
           <wp:inline distT="0" distB="0" distL="0" distR="0" wp14:anchorId="4F50B7FA" wp14:editId="66AED626">
             <wp:extent cx="3905795" cy="3429479"/>
@@ -12667,6 +12671,7 @@
         <w:rPr>
           <w:b/>
           <w:bCs/>
+          <w:noProof/>
         </w:rPr>
         <w:drawing>
           <wp:inline distT="0" distB="0" distL="0" distR="0" wp14:anchorId="62827987" wp14:editId="427D2A1A">
@@ -12697,6 +12702,848 @@
                     <a:prstGeom prst="rect">
                       <a:avLst/>
                     </a:prstGeom>
+                  </pic:spPr>
+                </pic:pic>
+              </a:graphicData>
+            </a:graphic>
+          </wp:inline>
+        </w:drawing>
+      </w:r>
+    </w:p>
+    <w:p>
+      <w:pPr>
+        <w:rPr>
+          <w:b/>
+          <w:bCs/>
+        </w:rPr>
+      </w:pPr>
+    </w:p>
+    <w:p>
+      <w:pPr>
+        <w:rPr>
+          <w:b/>
+          <w:bCs/>
+        </w:rPr>
+      </w:pPr>
+    </w:p>
+    <w:p>
+      <w:pPr>
+        <w:rPr>
+          <w:b/>
+          <w:bCs/>
+        </w:rPr>
+      </w:pPr>
+    </w:p>
+    <w:p>
+      <w:pPr>
+        <w:rPr>
+          <w:b/>
+          <w:bCs/>
+        </w:rPr>
+      </w:pPr>
+      <w:r>
+        <w:rPr>
+          <w:b/>
+          <w:bCs/>
+        </w:rPr>
+        <w:t>DISPLAY</w:t>
+      </w:r>
+    </w:p>
+    <w:p>
+      <w:pPr>
+        <w:shd w:val="clear" w:color="auto" w:fill="24385B"/>
+        <w:spacing w:after="0" w:line="240" w:lineRule="auto"/>
+        <w:rPr>
+          <w:rFonts w:ascii="Arial" w:eastAsia="Times New Roman" w:hAnsi="Arial" w:cs="Arial"/>
+          <w:color w:val="EFF3F8"/>
+          <w:sz w:val="21"/>
+          <w:szCs w:val="21"/>
+          <w:lang w:eastAsia="es-CO"/>
+        </w:rPr>
+      </w:pPr>
+      <w:r>
+        <w:rPr>
+          <w:rFonts w:ascii="Arial" w:eastAsia="Times New Roman" w:hAnsi="Arial" w:cs="Arial"/>
+          <w:color w:val="EFF3F8"/>
+          <w:sz w:val="21"/>
+          <w:szCs w:val="21"/>
+          <w:lang w:eastAsia="es-CO"/>
+        </w:rPr>
+        <w:t xml:space="preserve">En esta clase vimos los 3 tipos de </w:t>
+      </w:r>
+      <w:proofErr w:type="spellStart"/>
+      <w:r>
+        <w:rPr>
+          <w:rFonts w:ascii="Arial" w:eastAsia="Times New Roman" w:hAnsi="Arial" w:cs="Arial"/>
+          <w:color w:val="EFF3F8"/>
+          <w:sz w:val="21"/>
+          <w:szCs w:val="21"/>
+          <w:lang w:eastAsia="es-CO"/>
+        </w:rPr>
+        <w:t>display</w:t>
+      </w:r>
+      <w:proofErr w:type="spellEnd"/>
+      <w:r>
+        <w:rPr>
+          <w:rFonts w:ascii="Arial" w:eastAsia="Times New Roman" w:hAnsi="Arial" w:cs="Arial"/>
+          <w:color w:val="EFF3F8"/>
+          <w:sz w:val="21"/>
+          <w:szCs w:val="21"/>
+          <w:lang w:eastAsia="es-CO"/>
+        </w:rPr>
+        <w:t xml:space="preserve"> Base.</w:t>
+      </w:r>
+      <w:r>
+        <w:rPr>
+          <w:rFonts w:ascii="Arial" w:eastAsia="Times New Roman" w:hAnsi="Arial" w:cs="Arial"/>
+          <w:color w:val="EFF3F8"/>
+          <w:sz w:val="21"/>
+          <w:szCs w:val="21"/>
+          <w:lang w:eastAsia="es-CO"/>
+        </w:rPr>
+        <w:br/>
+        <w:t>Los cuales fueron:</w:t>
+      </w:r>
+    </w:p>
+    <w:p>
+      <w:pPr>
+        <w:shd w:val="clear" w:color="auto" w:fill="24385B"/>
+        <w:spacing w:after="0" w:line="240" w:lineRule="auto"/>
+        <w:rPr>
+          <w:rFonts w:ascii="Arial" w:eastAsia="Times New Roman" w:hAnsi="Arial" w:cs="Arial"/>
+          <w:color w:val="EFF3F8"/>
+          <w:sz w:val="21"/>
+          <w:szCs w:val="21"/>
+          <w:lang w:eastAsia="es-CO"/>
+        </w:rPr>
+      </w:pPr>
+      <w:r>
+        <w:rPr>
+          <w:rFonts w:ascii="Arial" w:eastAsia="Times New Roman" w:hAnsi="Arial" w:cs="Arial"/>
+          <w:b/>
+          <w:bCs/>
+          <w:color w:val="EFF3F8"/>
+          <w:sz w:val="21"/>
+          <w:szCs w:val="21"/>
+          <w:lang w:eastAsia="es-CO"/>
+        </w:rPr>
+        <w:t>Block</w:t>
+      </w:r>
+      <w:r>
+        <w:rPr>
+          <w:rFonts w:ascii="Arial" w:eastAsia="Times New Roman" w:hAnsi="Arial" w:cs="Arial"/>
+          <w:color w:val="EFF3F8"/>
+          <w:sz w:val="21"/>
+          <w:szCs w:val="21"/>
+          <w:lang w:eastAsia="es-CO"/>
+        </w:rPr>
+        <w:t xml:space="preserve">: Estos toman el 100% del </w:t>
+      </w:r>
+      <w:proofErr w:type="spellStart"/>
+      <w:r>
+        <w:rPr>
+          <w:rFonts w:ascii="Arial" w:eastAsia="Times New Roman" w:hAnsi="Arial" w:cs="Arial"/>
+          <w:color w:val="EFF3F8"/>
+          <w:sz w:val="21"/>
+          <w:szCs w:val="21"/>
+          <w:lang w:eastAsia="es-CO"/>
+        </w:rPr>
+        <w:t>width</w:t>
+      </w:r>
+      <w:proofErr w:type="spellEnd"/>
+      <w:r>
+        <w:rPr>
+          <w:rFonts w:ascii="Arial" w:eastAsia="Times New Roman" w:hAnsi="Arial" w:cs="Arial"/>
+          <w:color w:val="EFF3F8"/>
+          <w:sz w:val="21"/>
+          <w:szCs w:val="21"/>
+          <w:lang w:eastAsia="es-CO"/>
+        </w:rPr>
+        <w:t xml:space="preserve">, por lo que un elemento no puede posicionarse a un lado de </w:t>
+      </w:r>
+      <w:proofErr w:type="spellStart"/>
+      <w:r>
+        <w:rPr>
+          <w:rFonts w:ascii="Arial" w:eastAsia="Times New Roman" w:hAnsi="Arial" w:cs="Arial"/>
+          <w:color w:val="EFF3F8"/>
+          <w:sz w:val="21"/>
+          <w:szCs w:val="21"/>
+          <w:lang w:eastAsia="es-CO"/>
+        </w:rPr>
+        <w:t>el</w:t>
+      </w:r>
+      <w:proofErr w:type="spellEnd"/>
+      <w:r>
+        <w:rPr>
+          <w:rFonts w:ascii="Arial" w:eastAsia="Times New Roman" w:hAnsi="Arial" w:cs="Arial"/>
+          <w:color w:val="EFF3F8"/>
+          <w:sz w:val="21"/>
+          <w:szCs w:val="21"/>
+          <w:lang w:eastAsia="es-CO"/>
+        </w:rPr>
+        <w:t>.</w:t>
+      </w:r>
+      <w:r>
+        <w:rPr>
+          <w:rFonts w:ascii="Arial" w:eastAsia="Times New Roman" w:hAnsi="Arial" w:cs="Arial"/>
+          <w:color w:val="EFF3F8"/>
+          <w:sz w:val="21"/>
+          <w:szCs w:val="21"/>
+          <w:lang w:eastAsia="es-CO"/>
+        </w:rPr>
+        <w:br/>
+        <w:t xml:space="preserve">Se le puede poner el </w:t>
+      </w:r>
+      <w:proofErr w:type="spellStart"/>
+      <w:r>
+        <w:rPr>
+          <w:rFonts w:ascii="Arial" w:eastAsia="Times New Roman" w:hAnsi="Arial" w:cs="Arial"/>
+          <w:color w:val="EFF3F8"/>
+          <w:sz w:val="21"/>
+          <w:szCs w:val="21"/>
+          <w:lang w:eastAsia="es-CO"/>
+        </w:rPr>
+        <w:t>width</w:t>
+      </w:r>
+      <w:proofErr w:type="spellEnd"/>
+      <w:r>
+        <w:rPr>
+          <w:rFonts w:ascii="Arial" w:eastAsia="Times New Roman" w:hAnsi="Arial" w:cs="Arial"/>
+          <w:color w:val="EFF3F8"/>
+          <w:sz w:val="21"/>
+          <w:szCs w:val="21"/>
+          <w:lang w:eastAsia="es-CO"/>
+        </w:rPr>
+        <w:t xml:space="preserve"> deseado, </w:t>
+      </w:r>
+      <w:proofErr w:type="spellStart"/>
+      <w:r>
+        <w:rPr>
+          <w:rFonts w:ascii="Arial" w:eastAsia="Times New Roman" w:hAnsi="Arial" w:cs="Arial"/>
+          <w:color w:val="EFF3F8"/>
+          <w:sz w:val="21"/>
+          <w:szCs w:val="21"/>
+          <w:lang w:eastAsia="es-CO"/>
+        </w:rPr>
+        <w:t>height</w:t>
+      </w:r>
+      <w:proofErr w:type="spellEnd"/>
+      <w:r>
+        <w:rPr>
+          <w:rFonts w:ascii="Arial" w:eastAsia="Times New Roman" w:hAnsi="Arial" w:cs="Arial"/>
+          <w:color w:val="EFF3F8"/>
+          <w:sz w:val="21"/>
+          <w:szCs w:val="21"/>
+          <w:lang w:eastAsia="es-CO"/>
+        </w:rPr>
+        <w:t xml:space="preserve"> deseado, añadir </w:t>
+      </w:r>
+      <w:proofErr w:type="spellStart"/>
+      <w:r>
+        <w:rPr>
+          <w:rFonts w:ascii="Arial" w:eastAsia="Times New Roman" w:hAnsi="Arial" w:cs="Arial"/>
+          <w:color w:val="EFF3F8"/>
+          <w:sz w:val="21"/>
+          <w:szCs w:val="21"/>
+          <w:lang w:eastAsia="es-CO"/>
+        </w:rPr>
+        <w:t>margin</w:t>
+      </w:r>
+      <w:proofErr w:type="spellEnd"/>
+      <w:r>
+        <w:rPr>
+          <w:rFonts w:ascii="Arial" w:eastAsia="Times New Roman" w:hAnsi="Arial" w:cs="Arial"/>
+          <w:color w:val="EFF3F8"/>
+          <w:sz w:val="21"/>
+          <w:szCs w:val="21"/>
+          <w:lang w:eastAsia="es-CO"/>
+        </w:rPr>
+        <w:t xml:space="preserve">, </w:t>
+      </w:r>
+      <w:proofErr w:type="spellStart"/>
+      <w:r>
+        <w:rPr>
+          <w:rFonts w:ascii="Arial" w:eastAsia="Times New Roman" w:hAnsi="Arial" w:cs="Arial"/>
+          <w:color w:val="EFF3F8"/>
+          <w:sz w:val="21"/>
+          <w:szCs w:val="21"/>
+          <w:lang w:eastAsia="es-CO"/>
+        </w:rPr>
+        <w:t>padding</w:t>
+      </w:r>
+      <w:proofErr w:type="spellEnd"/>
+      <w:r>
+        <w:rPr>
+          <w:rFonts w:ascii="Arial" w:eastAsia="Times New Roman" w:hAnsi="Arial" w:cs="Arial"/>
+          <w:color w:val="EFF3F8"/>
+          <w:sz w:val="21"/>
+          <w:szCs w:val="21"/>
+          <w:lang w:eastAsia="es-CO"/>
+        </w:rPr>
+        <w:t xml:space="preserve"> sin problema. Pero recordando que ocupara este elemento todo el largo de una Fila por </w:t>
+      </w:r>
+      <w:proofErr w:type="spellStart"/>
+      <w:r>
+        <w:rPr>
+          <w:rFonts w:ascii="Arial" w:eastAsia="Times New Roman" w:hAnsi="Arial" w:cs="Arial"/>
+          <w:color w:val="EFF3F8"/>
+          <w:sz w:val="21"/>
+          <w:szCs w:val="21"/>
+          <w:lang w:eastAsia="es-CO"/>
+        </w:rPr>
+        <w:t>asi</w:t>
+      </w:r>
+      <w:proofErr w:type="spellEnd"/>
+      <w:r>
+        <w:rPr>
+          <w:rFonts w:ascii="Arial" w:eastAsia="Times New Roman" w:hAnsi="Arial" w:cs="Arial"/>
+          <w:color w:val="EFF3F8"/>
+          <w:sz w:val="21"/>
+          <w:szCs w:val="21"/>
+          <w:lang w:eastAsia="es-CO"/>
+        </w:rPr>
+        <w:t xml:space="preserve"> decirlo.</w:t>
+      </w:r>
+    </w:p>
+    <w:p>
+      <w:pPr>
+        <w:shd w:val="clear" w:color="auto" w:fill="24385B"/>
+        <w:spacing w:after="0" w:line="240" w:lineRule="auto"/>
+        <w:rPr>
+          <w:rFonts w:ascii="Arial" w:eastAsia="Times New Roman" w:hAnsi="Arial" w:cs="Arial"/>
+          <w:color w:val="EFF3F8"/>
+          <w:sz w:val="21"/>
+          <w:szCs w:val="21"/>
+          <w:lang w:eastAsia="es-CO"/>
+        </w:rPr>
+      </w:pPr>
+      <w:proofErr w:type="spellStart"/>
+      <w:r>
+        <w:rPr>
+          <w:rFonts w:ascii="Arial" w:eastAsia="Times New Roman" w:hAnsi="Arial" w:cs="Arial"/>
+          <w:b/>
+          <w:bCs/>
+          <w:color w:val="EFF3F8"/>
+          <w:sz w:val="21"/>
+          <w:szCs w:val="21"/>
+          <w:lang w:eastAsia="es-CO"/>
+        </w:rPr>
+        <w:t>Inline</w:t>
+      </w:r>
+      <w:proofErr w:type="spellEnd"/>
+      <w:r>
+        <w:rPr>
+          <w:rFonts w:ascii="Arial" w:eastAsia="Times New Roman" w:hAnsi="Arial" w:cs="Arial"/>
+          <w:color w:val="EFF3F8"/>
+          <w:sz w:val="21"/>
+          <w:szCs w:val="21"/>
+          <w:lang w:eastAsia="es-CO"/>
+        </w:rPr>
+        <w:t xml:space="preserve">: Estos elementos solo ocuparan el ancho </w:t>
+      </w:r>
+      <w:proofErr w:type="spellStart"/>
+      <w:r>
+        <w:rPr>
+          <w:rFonts w:ascii="Arial" w:eastAsia="Times New Roman" w:hAnsi="Arial" w:cs="Arial"/>
+          <w:color w:val="EFF3F8"/>
+          <w:sz w:val="21"/>
+          <w:szCs w:val="21"/>
+          <w:lang w:eastAsia="es-CO"/>
+        </w:rPr>
+        <w:t>dependiento</w:t>
+      </w:r>
+      <w:proofErr w:type="spellEnd"/>
+      <w:r>
+        <w:rPr>
+          <w:rFonts w:ascii="Arial" w:eastAsia="Times New Roman" w:hAnsi="Arial" w:cs="Arial"/>
+          <w:color w:val="EFF3F8"/>
+          <w:sz w:val="21"/>
+          <w:szCs w:val="21"/>
+          <w:lang w:eastAsia="es-CO"/>
+        </w:rPr>
+        <w:t xml:space="preserve"> de su contenido. Por lo </w:t>
+      </w:r>
+      <w:proofErr w:type="gramStart"/>
+      <w:r>
+        <w:rPr>
+          <w:rFonts w:ascii="Arial" w:eastAsia="Times New Roman" w:hAnsi="Arial" w:cs="Arial"/>
+          <w:color w:val="EFF3F8"/>
+          <w:sz w:val="21"/>
+          <w:szCs w:val="21"/>
+          <w:lang w:eastAsia="es-CO"/>
+        </w:rPr>
+        <w:t>tanto</w:t>
+      </w:r>
+      <w:proofErr w:type="gramEnd"/>
+      <w:r>
+        <w:rPr>
+          <w:rFonts w:ascii="Arial" w:eastAsia="Times New Roman" w:hAnsi="Arial" w:cs="Arial"/>
+          <w:color w:val="EFF3F8"/>
+          <w:sz w:val="21"/>
+          <w:szCs w:val="21"/>
+          <w:lang w:eastAsia="es-CO"/>
+        </w:rPr>
+        <w:t xml:space="preserve"> estos elementos si permiten que si un elemento cabe a lado suyo, se posicione este </w:t>
+      </w:r>
+      <w:proofErr w:type="spellStart"/>
+      <w:r>
+        <w:rPr>
+          <w:rFonts w:ascii="Arial" w:eastAsia="Times New Roman" w:hAnsi="Arial" w:cs="Arial"/>
+          <w:color w:val="EFF3F8"/>
+          <w:sz w:val="21"/>
+          <w:szCs w:val="21"/>
+          <w:lang w:eastAsia="es-CO"/>
+        </w:rPr>
+        <w:t>ahi</w:t>
+      </w:r>
+      <w:proofErr w:type="spellEnd"/>
+      <w:r>
+        <w:rPr>
+          <w:rFonts w:ascii="Arial" w:eastAsia="Times New Roman" w:hAnsi="Arial" w:cs="Arial"/>
+          <w:color w:val="EFF3F8"/>
+          <w:sz w:val="21"/>
+          <w:szCs w:val="21"/>
+          <w:lang w:eastAsia="es-CO"/>
+        </w:rPr>
+        <w:t>.</w:t>
+      </w:r>
+      <w:r>
+        <w:rPr>
+          <w:rFonts w:ascii="Arial" w:eastAsia="Times New Roman" w:hAnsi="Arial" w:cs="Arial"/>
+          <w:color w:val="EFF3F8"/>
+          <w:sz w:val="21"/>
+          <w:szCs w:val="21"/>
+          <w:lang w:eastAsia="es-CO"/>
+        </w:rPr>
+        <w:br/>
+        <w:t>Las *</w:t>
+      </w:r>
+      <w:r>
+        <w:rPr>
+          <w:rFonts w:ascii="Arial" w:eastAsia="Times New Roman" w:hAnsi="Arial" w:cs="Arial"/>
+          <w:i/>
+          <w:iCs/>
+          <w:color w:val="EFF3F8"/>
+          <w:sz w:val="21"/>
+          <w:szCs w:val="21"/>
+          <w:lang w:eastAsia="es-CO"/>
+        </w:rPr>
+        <w:t>desventajas</w:t>
+      </w:r>
+      <w:r>
+        <w:rPr>
+          <w:rFonts w:ascii="Arial" w:eastAsia="Times New Roman" w:hAnsi="Arial" w:cs="Arial"/>
+          <w:color w:val="EFF3F8"/>
+          <w:sz w:val="21"/>
+          <w:szCs w:val="21"/>
+          <w:lang w:eastAsia="es-CO"/>
+        </w:rPr>
+        <w:t xml:space="preserve"> es que no se les puede modificar el </w:t>
+      </w:r>
+      <w:proofErr w:type="spellStart"/>
+      <w:r>
+        <w:rPr>
+          <w:rFonts w:ascii="Arial" w:eastAsia="Times New Roman" w:hAnsi="Arial" w:cs="Arial"/>
+          <w:color w:val="EFF3F8"/>
+          <w:sz w:val="21"/>
+          <w:szCs w:val="21"/>
+          <w:lang w:eastAsia="es-CO"/>
+        </w:rPr>
+        <w:t>width</w:t>
+      </w:r>
+      <w:proofErr w:type="spellEnd"/>
+      <w:r>
+        <w:rPr>
+          <w:rFonts w:ascii="Arial" w:eastAsia="Times New Roman" w:hAnsi="Arial" w:cs="Arial"/>
+          <w:color w:val="EFF3F8"/>
+          <w:sz w:val="21"/>
+          <w:szCs w:val="21"/>
+          <w:lang w:eastAsia="es-CO"/>
+        </w:rPr>
+        <w:t xml:space="preserve">, </w:t>
+      </w:r>
+      <w:proofErr w:type="spellStart"/>
+      <w:r>
+        <w:rPr>
+          <w:rFonts w:ascii="Arial" w:eastAsia="Times New Roman" w:hAnsi="Arial" w:cs="Arial"/>
+          <w:color w:val="EFF3F8"/>
+          <w:sz w:val="21"/>
+          <w:szCs w:val="21"/>
+          <w:lang w:eastAsia="es-CO"/>
+        </w:rPr>
+        <w:t>height</w:t>
+      </w:r>
+      <w:proofErr w:type="spellEnd"/>
+      <w:r>
+        <w:rPr>
+          <w:rFonts w:ascii="Arial" w:eastAsia="Times New Roman" w:hAnsi="Arial" w:cs="Arial"/>
+          <w:color w:val="EFF3F8"/>
+          <w:sz w:val="21"/>
+          <w:szCs w:val="21"/>
+          <w:lang w:eastAsia="es-CO"/>
+        </w:rPr>
+        <w:t xml:space="preserve">, ni colocar </w:t>
+      </w:r>
+      <w:proofErr w:type="spellStart"/>
+      <w:r>
+        <w:rPr>
+          <w:rFonts w:ascii="Arial" w:eastAsia="Times New Roman" w:hAnsi="Arial" w:cs="Arial"/>
+          <w:color w:val="EFF3F8"/>
+          <w:sz w:val="21"/>
+          <w:szCs w:val="21"/>
+          <w:lang w:eastAsia="es-CO"/>
+        </w:rPr>
+        <w:t>margin</w:t>
+      </w:r>
+      <w:proofErr w:type="spellEnd"/>
+      <w:r>
+        <w:rPr>
+          <w:rFonts w:ascii="Arial" w:eastAsia="Times New Roman" w:hAnsi="Arial" w:cs="Arial"/>
+          <w:color w:val="EFF3F8"/>
+          <w:sz w:val="21"/>
+          <w:szCs w:val="21"/>
+          <w:lang w:eastAsia="es-CO"/>
+        </w:rPr>
+        <w:t xml:space="preserve"> u </w:t>
+      </w:r>
+      <w:proofErr w:type="spellStart"/>
+      <w:r>
+        <w:rPr>
+          <w:rFonts w:ascii="Arial" w:eastAsia="Times New Roman" w:hAnsi="Arial" w:cs="Arial"/>
+          <w:color w:val="EFF3F8"/>
+          <w:sz w:val="21"/>
+          <w:szCs w:val="21"/>
+          <w:lang w:eastAsia="es-CO"/>
+        </w:rPr>
+        <w:t>padding</w:t>
+      </w:r>
+      <w:proofErr w:type="spellEnd"/>
+      <w:r>
+        <w:rPr>
+          <w:rFonts w:ascii="Arial" w:eastAsia="Times New Roman" w:hAnsi="Arial" w:cs="Arial"/>
+          <w:color w:val="EFF3F8"/>
+          <w:sz w:val="21"/>
+          <w:szCs w:val="21"/>
+          <w:lang w:eastAsia="es-CO"/>
+        </w:rPr>
+        <w:t xml:space="preserve"> tanto top, como bottom.</w:t>
+      </w:r>
+    </w:p>
+    <w:p>
+      <w:pPr>
+        <w:shd w:val="clear" w:color="auto" w:fill="24385B"/>
+        <w:spacing w:after="0" w:line="240" w:lineRule="auto"/>
+        <w:rPr>
+          <w:rFonts w:ascii="Arial" w:eastAsia="Times New Roman" w:hAnsi="Arial" w:cs="Arial"/>
+          <w:color w:val="EFF3F8"/>
+          <w:sz w:val="21"/>
+          <w:szCs w:val="21"/>
+          <w:lang w:eastAsia="es-CO"/>
+        </w:rPr>
+      </w:pPr>
+      <w:proofErr w:type="spellStart"/>
+      <w:r>
+        <w:rPr>
+          <w:rFonts w:ascii="Arial" w:eastAsia="Times New Roman" w:hAnsi="Arial" w:cs="Arial"/>
+          <w:b/>
+          <w:bCs/>
+          <w:color w:val="EFF3F8"/>
+          <w:sz w:val="21"/>
+          <w:szCs w:val="21"/>
+          <w:lang w:eastAsia="es-CO"/>
+        </w:rPr>
+        <w:t>inline</w:t>
+      </w:r>
+      <w:proofErr w:type="spellEnd"/>
+      <w:r>
+        <w:rPr>
+          <w:rFonts w:ascii="Arial" w:eastAsia="Times New Roman" w:hAnsi="Arial" w:cs="Arial"/>
+          <w:b/>
+          <w:bCs/>
+          <w:color w:val="EFF3F8"/>
+          <w:sz w:val="21"/>
+          <w:szCs w:val="21"/>
+          <w:lang w:eastAsia="es-CO"/>
+        </w:rPr>
+        <w:t>-block</w:t>
+      </w:r>
+      <w:r>
+        <w:rPr>
+          <w:rFonts w:ascii="Arial" w:eastAsia="Times New Roman" w:hAnsi="Arial" w:cs="Arial"/>
+          <w:color w:val="EFF3F8"/>
+          <w:sz w:val="21"/>
+          <w:szCs w:val="21"/>
+          <w:lang w:eastAsia="es-CO"/>
+        </w:rPr>
+        <w:t>: Este tiene la combinación de los 2 anteriores. Haciéndolo un mejor candidato para usarlo.</w:t>
+      </w:r>
+      <w:r>
+        <w:rPr>
+          <w:rFonts w:ascii="Arial" w:eastAsia="Times New Roman" w:hAnsi="Arial" w:cs="Arial"/>
+          <w:color w:val="EFF3F8"/>
+          <w:sz w:val="21"/>
+          <w:szCs w:val="21"/>
+          <w:lang w:eastAsia="es-CO"/>
+        </w:rPr>
+        <w:br/>
+        <w:t xml:space="preserve">Permite modificar su </w:t>
+      </w:r>
+      <w:proofErr w:type="spellStart"/>
+      <w:r>
+        <w:rPr>
+          <w:rFonts w:ascii="Arial" w:eastAsia="Times New Roman" w:hAnsi="Arial" w:cs="Arial"/>
+          <w:color w:val="EFF3F8"/>
+          <w:sz w:val="21"/>
+          <w:szCs w:val="21"/>
+          <w:lang w:eastAsia="es-CO"/>
+        </w:rPr>
+        <w:t>width</w:t>
+      </w:r>
+      <w:proofErr w:type="spellEnd"/>
+      <w:r>
+        <w:rPr>
+          <w:rFonts w:ascii="Arial" w:eastAsia="Times New Roman" w:hAnsi="Arial" w:cs="Arial"/>
+          <w:color w:val="EFF3F8"/>
+          <w:sz w:val="21"/>
+          <w:szCs w:val="21"/>
+          <w:lang w:eastAsia="es-CO"/>
+        </w:rPr>
+        <w:t xml:space="preserve">, </w:t>
+      </w:r>
+      <w:proofErr w:type="spellStart"/>
+      <w:r>
+        <w:rPr>
+          <w:rFonts w:ascii="Arial" w:eastAsia="Times New Roman" w:hAnsi="Arial" w:cs="Arial"/>
+          <w:color w:val="EFF3F8"/>
+          <w:sz w:val="21"/>
+          <w:szCs w:val="21"/>
+          <w:lang w:eastAsia="es-CO"/>
+        </w:rPr>
+        <w:t>height</w:t>
+      </w:r>
+      <w:proofErr w:type="spellEnd"/>
+      <w:r>
+        <w:rPr>
+          <w:rFonts w:ascii="Arial" w:eastAsia="Times New Roman" w:hAnsi="Arial" w:cs="Arial"/>
+          <w:color w:val="EFF3F8"/>
+          <w:sz w:val="21"/>
+          <w:szCs w:val="21"/>
+          <w:lang w:eastAsia="es-CO"/>
+        </w:rPr>
+        <w:t xml:space="preserve">, añadirle </w:t>
+      </w:r>
+      <w:proofErr w:type="spellStart"/>
+      <w:r>
+        <w:rPr>
+          <w:rFonts w:ascii="Arial" w:eastAsia="Times New Roman" w:hAnsi="Arial" w:cs="Arial"/>
+          <w:color w:val="EFF3F8"/>
+          <w:sz w:val="21"/>
+          <w:szCs w:val="21"/>
+          <w:lang w:eastAsia="es-CO"/>
+        </w:rPr>
+        <w:t>margin</w:t>
+      </w:r>
+      <w:proofErr w:type="spellEnd"/>
+      <w:r>
+        <w:rPr>
+          <w:rFonts w:ascii="Arial" w:eastAsia="Times New Roman" w:hAnsi="Arial" w:cs="Arial"/>
+          <w:color w:val="EFF3F8"/>
+          <w:sz w:val="21"/>
+          <w:szCs w:val="21"/>
+          <w:lang w:eastAsia="es-CO"/>
+        </w:rPr>
+        <w:t xml:space="preserve">, </w:t>
+      </w:r>
+      <w:proofErr w:type="spellStart"/>
+      <w:r>
+        <w:rPr>
+          <w:rFonts w:ascii="Arial" w:eastAsia="Times New Roman" w:hAnsi="Arial" w:cs="Arial"/>
+          <w:color w:val="EFF3F8"/>
+          <w:sz w:val="21"/>
+          <w:szCs w:val="21"/>
+          <w:lang w:eastAsia="es-CO"/>
+        </w:rPr>
+        <w:t>padding</w:t>
+      </w:r>
+      <w:proofErr w:type="spellEnd"/>
+      <w:r>
+        <w:rPr>
+          <w:rFonts w:ascii="Arial" w:eastAsia="Times New Roman" w:hAnsi="Arial" w:cs="Arial"/>
+          <w:color w:val="EFF3F8"/>
+          <w:sz w:val="21"/>
+          <w:szCs w:val="21"/>
+          <w:lang w:eastAsia="es-CO"/>
+        </w:rPr>
+        <w:t xml:space="preserve"> sin problemas y lo mejor es que mientras que haya espacio a un lado suyo, este permitirá posicionar </w:t>
+      </w:r>
+      <w:proofErr w:type="spellStart"/>
+      <w:r>
+        <w:rPr>
+          <w:rFonts w:ascii="Arial" w:eastAsia="Times New Roman" w:hAnsi="Arial" w:cs="Arial"/>
+          <w:color w:val="EFF3F8"/>
+          <w:sz w:val="21"/>
+          <w:szCs w:val="21"/>
+          <w:lang w:eastAsia="es-CO"/>
+        </w:rPr>
+        <w:t>mas</w:t>
+      </w:r>
+      <w:proofErr w:type="spellEnd"/>
+      <w:r>
+        <w:rPr>
+          <w:rFonts w:ascii="Arial" w:eastAsia="Times New Roman" w:hAnsi="Arial" w:cs="Arial"/>
+          <w:color w:val="EFF3F8"/>
+          <w:sz w:val="21"/>
+          <w:szCs w:val="21"/>
+          <w:lang w:eastAsia="es-CO"/>
+        </w:rPr>
+        <w:t xml:space="preserve"> elementos </w:t>
+      </w:r>
+      <w:proofErr w:type="spellStart"/>
+      <w:r>
+        <w:rPr>
+          <w:rFonts w:ascii="Arial" w:eastAsia="Times New Roman" w:hAnsi="Arial" w:cs="Arial"/>
+          <w:color w:val="EFF3F8"/>
+          <w:sz w:val="21"/>
+          <w:szCs w:val="21"/>
+          <w:lang w:eastAsia="es-CO"/>
+        </w:rPr>
+        <w:t>ahi</w:t>
+      </w:r>
+      <w:proofErr w:type="spellEnd"/>
+      <w:r>
+        <w:rPr>
+          <w:rFonts w:ascii="Arial" w:eastAsia="Times New Roman" w:hAnsi="Arial" w:cs="Arial"/>
+          <w:color w:val="EFF3F8"/>
+          <w:sz w:val="21"/>
+          <w:szCs w:val="21"/>
+          <w:lang w:eastAsia="es-CO"/>
+        </w:rPr>
+        <w:t>.</w:t>
+      </w:r>
+    </w:p>
+    <w:p>
+      <w:pPr>
+        <w:rPr>
+          <w:b/>
+          <w:bCs/>
+        </w:rPr>
+      </w:pPr>
+    </w:p>
+    <w:p>
+      <w:pPr>
+        <w:rPr>
+          <w:b/>
+          <w:bCs/>
+        </w:rPr>
+      </w:pPr>
+      <w:r>
+        <w:rPr>
+          <w:noProof/>
+        </w:rPr>
+        <w:lastRenderedPageBreak/>
+        <w:drawing>
+          <wp:inline distT="0" distB="0" distL="0" distR="0" wp14:anchorId="58BFBB09" wp14:editId="255C56D1">
+            <wp:extent cx="5612130" cy="1795780"/>
+            <wp:effectExtent l="0" t="0" r="7620" b="0"/>
+            <wp:docPr id="19" name="Imagen 19" descr="Preview"/>
+            <wp:cNvGraphicFramePr>
+              <a:graphicFrameLocks xmlns:a="http://schemas.openxmlformats.org/drawingml/2006/main" noChangeAspect="1"/>
+            </wp:cNvGraphicFramePr>
+            <a:graphic xmlns:a="http://schemas.openxmlformats.org/drawingml/2006/main">
+              <a:graphicData uri="http://schemas.openxmlformats.org/drawingml/2006/picture">
+                <pic:pic xmlns:pic="http://schemas.openxmlformats.org/drawingml/2006/picture">
+                  <pic:nvPicPr>
+                    <pic:cNvPr id="0" name="Picture 1" descr="Preview"/>
+                    <pic:cNvPicPr>
+                      <a:picLocks noChangeAspect="1" noChangeArrowheads="1"/>
+                    </pic:cNvPicPr>
+                  </pic:nvPicPr>
+                  <pic:blipFill>
+                    <a:blip r:embed="rId31" cstate="print">
+                      <a:extLst>
+                        <a:ext uri="{28A0092B-C50C-407E-A947-70E740481C1C}">
+                          <a14:useLocalDpi xmlns:a14="http://schemas.microsoft.com/office/drawing/2010/main" val="0"/>
+                        </a:ext>
+                      </a:extLst>
+                    </a:blip>
+                    <a:srcRect/>
+                    <a:stretch>
+                      <a:fillRect/>
+                    </a:stretch>
+                  </pic:blipFill>
+                  <pic:spPr bwMode="auto">
+                    <a:xfrm>
+                      <a:off x="0" y="0"/>
+                      <a:ext cx="5612130" cy="1795780"/>
+                    </a:xfrm>
+                    <a:prstGeom prst="rect">
+                      <a:avLst/>
+                    </a:prstGeom>
+                    <a:noFill/>
+                    <a:ln>
+                      <a:noFill/>
+                    </a:ln>
+                  </pic:spPr>
+                </pic:pic>
+              </a:graphicData>
+            </a:graphic>
+          </wp:inline>
+        </w:drawing>
+      </w:r>
+    </w:p>
+    <w:p>
+      <w:pPr>
+        <w:rPr>
+          <w:b/>
+          <w:bCs/>
+        </w:rPr>
+      </w:pPr>
+      <w:r>
+        <w:rPr>
+          <w:noProof/>
+        </w:rPr>
+        <w:drawing>
+          <wp:inline distT="0" distB="0" distL="0" distR="0" wp14:anchorId="5104EF52" wp14:editId="00902FA8">
+            <wp:extent cx="5612130" cy="1589405"/>
+            <wp:effectExtent l="0" t="0" r="7620" b="0"/>
+            <wp:docPr id="20" name="Imagen 20" descr="Preview"/>
+            <wp:cNvGraphicFramePr>
+              <a:graphicFrameLocks xmlns:a="http://schemas.openxmlformats.org/drawingml/2006/main" noChangeAspect="1"/>
+            </wp:cNvGraphicFramePr>
+            <a:graphic xmlns:a="http://schemas.openxmlformats.org/drawingml/2006/main">
+              <a:graphicData uri="http://schemas.openxmlformats.org/drawingml/2006/picture">
+                <pic:pic xmlns:pic="http://schemas.openxmlformats.org/drawingml/2006/picture">
+                  <pic:nvPicPr>
+                    <pic:cNvPr id="0" name="Picture 3" descr="Preview"/>
+                    <pic:cNvPicPr>
+                      <a:picLocks noChangeAspect="1" noChangeArrowheads="1"/>
+                    </pic:cNvPicPr>
+                  </pic:nvPicPr>
+                  <pic:blipFill>
+                    <a:blip r:embed="rId32">
+                      <a:extLst>
+                        <a:ext uri="{28A0092B-C50C-407E-A947-70E740481C1C}">
+                          <a14:useLocalDpi xmlns:a14="http://schemas.microsoft.com/office/drawing/2010/main" val="0"/>
+                        </a:ext>
+                      </a:extLst>
+                    </a:blip>
+                    <a:srcRect/>
+                    <a:stretch>
+                      <a:fillRect/>
+                    </a:stretch>
+                  </pic:blipFill>
+                  <pic:spPr bwMode="auto">
+                    <a:xfrm>
+                      <a:off x="0" y="0"/>
+                      <a:ext cx="5612130" cy="1589405"/>
+                    </a:xfrm>
+                    <a:prstGeom prst="rect">
+                      <a:avLst/>
+                    </a:prstGeom>
+                    <a:noFill/>
+                    <a:ln>
+                      <a:noFill/>
+                    </a:ln>
                   </pic:spPr>
                 </pic:pic>
               </a:graphicData>
@@ -13591,6 +14438,7 @@
   <w:style w:type="character" w:default="1" w:styleId="Fuentedeprrafopredeter">
     <w:name w:val="Default Paragraph Font"/>
     <w:uiPriority w:val="1"/>
+    <w:semiHidden/>
     <w:unhideWhenUsed/>
   </w:style>
   <w:style w:type="table" w:default="1" w:styleId="Tablanormal">

</xml_diff>